<commit_message>
updates and some silencing...
</commit_message>
<xml_diff>
--- a/burnett_resume.docx
+++ b/burnett_resume.docx
@@ -44,7 +44,7 @@
         <w:pStyle w:val="Compact"/>
       </w:pPr>
       <w:r>
-        <w:t xml:space="preserve">Actively worked to bring NASA data, technologies, and capacity into North American wildlife management and conservation, in a community whose organizations often lack the resources necessary to achieve conservation targets.</w:t>
+        <w:t xml:space="preserve">Passionate relationship builder whose efforts have resulting in NASA being a recognized and sought-after partner for achieving wildlife management and conservation goals in North America.</w:t>
       </w:r>
     </w:p>
     <w:p>
@@ -56,7 +56,7 @@
         <w:pStyle w:val="Compact"/>
       </w:pPr>
       <w:r>
-        <w:t xml:space="preserve">Passionate relationship builder whose efforts have resulting in NASA being a recognized and sought-after partner for achieving wildlife management and conservation goals in North America.</w:t>
+        <w:t xml:space="preserve">Well-published Ph.D. life science researcher with 14 publications in top Earth science journals, 1 book chapter, 3 software programs, and over numerous government white papers and reports.</w:t>
       </w:r>
     </w:p>
     <w:p>
@@ -68,7 +68,7 @@
         <w:pStyle w:val="Compact"/>
       </w:pPr>
       <w:r>
-        <w:t xml:space="preserve">Well-published Ph.D. life science researcher with 14 publications in top Earth science journals, 1 book chapter, 3 software programs, and over numerous government white papers and reports.</w:t>
+        <w:t xml:space="preserve">Over a decade of experience in integrating and managing concurrent research projects with an emphasis on Earth science, especially wildlife conservation, applied geospatial science, scientific programming, and statistical modeling.</w:t>
       </w:r>
     </w:p>
     <w:p>
@@ -80,7 +80,7 @@
         <w:pStyle w:val="Compact"/>
       </w:pPr>
       <w:r>
-        <w:t xml:space="preserve">Over a decade of experience in integrating and managing concurrent research projects with an emphasis on Earth science, especially wildlife conservation, applied geospatial science, scientific programming, and statistical modeling.</w:t>
+        <w:t xml:space="preserve">Judicious communicator with strong interpersonal and presentation skills who has proven experience in presenting to audiences of up 500 people in person and via audio and video conferencing platforms with presentations to lay audiences, scientific communities, and decision makers alike.</w:t>
       </w:r>
     </w:p>
     <w:p>
@@ -92,19 +92,7 @@
         <w:pStyle w:val="Compact"/>
       </w:pPr>
       <w:r>
-        <w:t xml:space="preserve">Judicious communicator with strong interpersonal and presentation skills who has proven experience in presenting to audiences of up 500 people in person and via audio and video conferencing platforms with presentations to lay audiences, scientific communities, and decision makers alike.</w:t>
-      </w:r>
-    </w:p>
-    <w:p>
-      <w:pPr>
-        <w:numPr>
-          <w:ilvl w:val="0"/>
-          <w:numId w:val="1001"/>
-        </w:numPr>
-        <w:pStyle w:val="Compact"/>
-      </w:pPr>
-      <w:r>
-        <w:t xml:space="preserve">Experience in helping developing multi-million dollar competitive funding solicitations for science and applications projects focused on use of NASA Earth observations.</w:t>
+        <w:t xml:space="preserve">Experience in developing, evaluating, and measuring progress of multi-million dollar competitive funding solicitations.</w:t>
       </w:r>
       <w:r>
         <w:t xml:space="preserve"> </w:t>
@@ -166,10 +154,7 @@
         <w:br/>
       </w:r>
       <w:r>
-        <w:t xml:space="preserve">15 credit hours of physical life sciences coursework, 52 credit hours of research</w:t>
-      </w:r>
-      <w:r>
-        <w:br/>
+        <w:t xml:space="preserve"> </w:t>
       </w:r>
       <w:r>
         <w:rPr>
@@ -195,10 +180,7 @@
         <w:br/>
       </w:r>
       <w:r>
-        <w:t xml:space="preserve">30 credit hours of life sciences coursework, 20 credit hours of research</w:t>
-      </w:r>
-      <w:r>
-        <w:br/>
+        <w:t xml:space="preserve"> </w:t>
       </w:r>
       <w:r>
         <w:rPr>
@@ -224,10 +206,7 @@
         <w:br/>
       </w:r>
       <w:r>
-        <w:t xml:space="preserve">74 credit hours of life sciences coursework, 5 credit hours of research</w:t>
-      </w:r>
-      <w:r>
-        <w:br/>
+        <w:t xml:space="preserve"> </w:t>
       </w:r>
       <w:r>
         <w:rPr>
@@ -252,9 +231,6 @@
       <w:r>
         <w:br/>
       </w:r>
-      <w:r>
-        <w:t xml:space="preserve">42 credit hours of life sciences coursework</w:t>
-      </w:r>
     </w:p>
     <w:bookmarkEnd w:id="21"/>
     <w:bookmarkStart w:id="22" w:name="professional-experience"/>
@@ -299,9 +275,6 @@
       <w:r>
         <w:br/>
       </w:r>
-      <w:r>
-        <w:t xml:space="preserve">40 hours per week, GS-12-2 payscale equivalent</w:t>
-      </w:r>
     </w:p>
     <w:p>
       <w:pPr>
@@ -312,7 +285,7 @@
         <w:pStyle w:val="Compact"/>
       </w:pPr>
       <w:r>
-        <w:t xml:space="preserve">Help develop new funding programs and solicitations, run peer review panels, evaluate funding proposals, and serve as a subject matter expert in the natural sciences to help guide NASA investments in Earth science and applications projects.  </w:t>
+        <w:t xml:space="preserve">One of only two AAAS Science &amp; Technology Policy fellows (of 300+ awardees) to be selected to support NASA headquarters programs. </w:t>
       </w:r>
     </w:p>
     <w:p>
@@ -324,7 +297,7 @@
         <w:pStyle w:val="Compact"/>
       </w:pPr>
       <w:r>
-        <w:t xml:space="preserve">One of only two AAAS Science &amp; Technology Policy fellows (of 300+ awardees) to be selected to support NASA headquarters programs. </w:t>
+        <w:t xml:space="preserve">Help direct investments through developing new funding programs, writing solicitations, running peer review panels, evaluating funding proposals, assisting with project management, and serving as a subject matter expert in the natural sciences.  </w:t>
       </w:r>
     </w:p>
     <w:p>
@@ -336,7 +309,7 @@
         <w:pStyle w:val="Compact"/>
       </w:pPr>
       <w:r>
-        <w:t xml:space="preserve">Lead development of a 2-year strategic plan for the Earth Science Division’s Ecological Conservation program. </w:t>
+        <w:t xml:space="preserve">Actively worked to bring NASA data, technologies, and capacity into North American wildlife management and conservation, in a community whose organizations often lack the resources necessary to achieve conservation targets.</w:t>
       </w:r>
     </w:p>
     <w:p>
@@ -348,6 +321,18 @@
         <w:pStyle w:val="Compact"/>
       </w:pPr>
       <w:r>
+        <w:t xml:space="preserve">Lead development of a strategic plan for the Earth Science Division’s Ecological Conservation program. </w:t>
+      </w:r>
+    </w:p>
+    <w:p>
+      <w:pPr>
+        <w:numPr>
+          <w:ilvl w:val="0"/>
+          <w:numId w:val="1002"/>
+        </w:numPr>
+        <w:pStyle w:val="Compact"/>
+      </w:pPr>
+      <w:r>
         <w:t xml:space="preserve">Represent NASA on several executive-level initiatives including but not limited to the National Nature Assessment federal steering committee, Natural Socioeconomic Accounting Presidential Working Group, National Invasive Species Council, National Civil Earth Observations Plan writing team to ensure NASA’s interests, data, and expertise are best leveraged. </w:t>
       </w:r>
     </w:p>
@@ -420,7 +405,7 @@
         <w:pStyle w:val="Compact"/>
       </w:pPr>
       <w:r>
-        <w:t xml:space="preserve">Serve as technical expert for ecology and conservation issues on data calls from executive agencies such as the White House Office of Science and Technology Policy (OSTP), Office of Management and Budget (OMB), and Office of Personnel and Management (OPM).  </w:t>
+        <w:t xml:space="preserve">Serve as technical expert for ecology and conservation issues on data calls from executive agencies such as the White House Office of Science and Technology Policy (OSTP), Office of Management and Budget (OMB), and Office of Personnel, and Management (OPM).  </w:t>
       </w:r>
     </w:p>
     <w:p>
@@ -504,9 +489,6 @@
       <w:r>
         <w:t xml:space="preserve"> </w:t>
       </w:r>
-      <w:r>
-        <w:t xml:space="preserve">40 hours per week, GS-12-5 payscale equivalent, 2 cash awards for performance for both annual reviews conducted  </w:t>
-      </w:r>
     </w:p>
     <w:p>
       <w:pPr>
@@ -613,9 +595,6 @@
       <w:r>
         <w:t xml:space="preserve"> </w:t>
       </w:r>
-      <w:r>
-        <w:t xml:space="preserve">40 hours per week, GS-7-1 payscale equivalent  </w:t>
-      </w:r>
     </w:p>
     <w:p>
       <w:pPr>
@@ -669,6 +648,21 @@
       </w:pPr>
       <w:r>
         <w:t xml:space="preserve">Served as a mentor to several graduate and high school students while helping them set their own professional and personal development goals. </w:t>
+      </w:r>
+      <w:r>
+        <w:br/>
+      </w:r>
+    </w:p>
+    <w:p>
+      <w:pPr>
+        <w:numPr>
+          <w:ilvl w:val="0"/>
+          <w:numId w:val="1004"/>
+        </w:numPr>
+        <w:pStyle w:val="Compact"/>
+      </w:pPr>
+      <w:r>
+        <w:t xml:space="preserve">Published peer reviewed articles in scientific and computational journals.</w:t>
       </w:r>
     </w:p>
     <w:p>
@@ -704,9 +698,6 @@
       <w:r>
         <w:t xml:space="preserve"> </w:t>
       </w:r>
-      <w:r>
-        <w:t xml:space="preserve">40 hours per week, GS-7-1 equivalent  </w:t>
-      </w:r>
     </w:p>
     <w:p>
       <w:pPr>
@@ -764,9 +755,6 @@
       </w:r>
       <w:r>
         <w:t xml:space="preserve"> </w:t>
-      </w:r>
-      <w:r>
-        <w:t xml:space="preserve">40 hours per week, GS-1 payscale equivalent  </w:t>
       </w:r>
     </w:p>
     <w:p>
@@ -1849,13 +1837,13 @@
     <w:bookmarkEnd w:id="55"/>
     <w:bookmarkEnd w:id="56"/>
     <w:bookmarkEnd w:id="57"/>
-    <w:bookmarkStart w:id="60" w:name="presentations"/>
+    <w:bookmarkStart w:id="60" w:name="select-presentations"/>
     <w:p>
       <w:pPr>
         <w:pStyle w:val="Heading1"/>
       </w:pPr>
       <w:r>
-        <w:t xml:space="preserve">Presentations</w:t>
+        <w:t xml:space="preserve">Select Presentations</w:t>
       </w:r>
     </w:p>
     <w:bookmarkStart w:id="58" w:name="invited"/>

</xml_diff>

<commit_message>
Edits for ESDS Dep pos
</commit_message>
<xml_diff>
--- a/burnett_resume.docx
+++ b/burnett_resume.docx
@@ -20,7 +20,7 @@
         <w:pStyle w:val="Compact"/>
       </w:pPr>
       <w:r>
-        <w:t xml:space="preserve">Well-published Ph.D. life science researcher with 16 publications in top Earth science journals, 1 book chapter, 3 software programs, and numerous government white papers and reports.</w:t>
+        <w:t xml:space="preserve">Over 7 years experience designing and implementing multi-year programs to answer important scientific questions, generate actionable intelligence for end user organizations, create cross-program synergies, and advance government agency missions.</w:t>
       </w:r>
     </w:p>
     <w:p>
@@ -32,7 +32,7 @@
         <w:pStyle w:val="Compact"/>
       </w:pPr>
       <w:r>
-        <w:t xml:space="preserve">Over 7 years experience designing and implementing multi-year programs to answer important scientific questions, generate actionable intelligence for end user organizations, create cross-program synergies, and advance government agency missions.</w:t>
+        <w:t xml:space="preserve">An open science ambassador with over 10 years experience in open source scientific software development.</w:t>
       </w:r>
     </w:p>
     <w:p>
@@ -56,6 +56,18 @@
         <w:pStyle w:val="Compact"/>
       </w:pPr>
       <w:r>
+        <w:t xml:space="preserve">Well-published Ph.D. life science researcher with 14 publications in top Earth science journals, 1 book chapter, 3 open source software programs, and numerous government white papers and reports.</w:t>
+      </w:r>
+    </w:p>
+    <w:p>
+      <w:pPr>
+        <w:numPr>
+          <w:ilvl w:val="0"/>
+          <w:numId w:val="1001"/>
+        </w:numPr>
+        <w:pStyle w:val="Compact"/>
+      </w:pPr>
+      <w:r>
         <w:t xml:space="preserve">Over a decade of experience in integrating and managing concurrent research projects with an emphasis on Earth and life sciences including wildlife conservation, applied geospatial science, scientific programming, and statistical modeling.</w:t>
       </w:r>
     </w:p>
@@ -68,40 +80,7 @@
         <w:pStyle w:val="Compact"/>
       </w:pPr>
       <w:r>
-        <w:t xml:space="preserve">Judicious communicator with strong interpersonal and presentation skills who has proven experience in presenting to audiences of up 500 people in person and via audio and video conferencing platforms with presentations to lay audiences, scientific communities, and decision makers alike.</w:t>
-      </w:r>
-    </w:p>
-    <w:p>
-      <w:pPr>
-        <w:numPr>
-          <w:ilvl w:val="0"/>
-          <w:numId w:val="1001"/>
-        </w:numPr>
-        <w:pStyle w:val="Compact"/>
-      </w:pPr>
-      <w:r>
-        <w:t xml:space="preserve">Experience in developing, evaluating, marketing, and measuring progress of competitive funding solicitations.</w:t>
-      </w:r>
-      <w:r>
-        <w:t xml:space="preserve"> </w:t>
-      </w:r>
-      <w:r>
-        <w:t xml:space="preserve"> </w:t>
-      </w:r>
-      <w:r>
-        <w:t xml:space="preserve"> </w:t>
-      </w:r>
-      <w:r>
-        <w:t xml:space="preserve"> </w:t>
-      </w:r>
-      <w:r>
-        <w:t xml:space="preserve"> </w:t>
-      </w:r>
-      <w:r>
-        <w:t xml:space="preserve"> </w:t>
-      </w:r>
-      <w:r>
-        <w:t xml:space="preserve"> </w:t>
+        <w:t xml:space="preserve">Judicious communicator with strong interpersonal skills and emotional awareness with proven experience in presenting in person and via audio and video conferencing platforms. Skills honed through over 50 presentations to lay audiences, scientific communities, and decision makers alike.</w:t>
       </w:r>
     </w:p>
     <w:bookmarkEnd w:id="20"/>
@@ -126,10 +105,7 @@
         <w:t xml:space="preserve">Ph.D. in Natural Resource Sciences</w:t>
       </w:r>
       <w:r>
-        <w:t xml:space="preserve">,</w:t>
-      </w:r>
-      <w:r>
-        <w:t xml:space="preserve"> </w:t>
+        <w:br/>
       </w:r>
       <w:r>
         <w:rPr>
@@ -139,17 +115,19 @@
         <w:t xml:space="preserve">University of Nebraska-Lincoln</w:t>
       </w:r>
       <w:r>
-        <w:t xml:space="preserve">, Lincoln, Nebraska | 2019</w:t>
+        <w:t xml:space="preserve">, Lincoln, NE, US | 2019</w:t>
       </w:r>
       <w:r>
         <w:br/>
       </w:r>
       <w:r>
-        <w:t xml:space="preserve">15 credit hours of life sciences coursework, N credit hours of mathematical and statistical coursework, 52 credit hours of research</w:t>
-      </w:r>
-      <w:r>
-        <w:br/>
-      </w:r>
+        <w:t xml:space="preserve">15 credit hours of physical life sciences coursework, 52 credit hours of research</w:t>
+      </w:r>
+    </w:p>
+    <w:p>
+      <w:pPr>
+        <w:pStyle w:val="BodyText"/>
+      </w:pPr>
       <w:r>
         <w:rPr>
           <w:bCs/>
@@ -158,10 +136,7 @@
         <w:t xml:space="preserve">M.S. in Wildlife Ecology &amp; Conservation</w:t>
       </w:r>
       <w:r>
-        <w:t xml:space="preserve">,</w:t>
-      </w:r>
-      <w:r>
-        <w:t xml:space="preserve"> </w:t>
+        <w:br/>
       </w:r>
       <w:r>
         <w:rPr>
@@ -171,17 +146,19 @@
         <w:t xml:space="preserve">University of Florida</w:t>
       </w:r>
       <w:r>
-        <w:t xml:space="preserve">, Gainesville, Florida | 2015</w:t>
+        <w:t xml:space="preserve">, Gainesville, FL, US | 2015</w:t>
       </w:r>
       <w:r>
         <w:br/>
       </w:r>
       <w:r>
-        <w:t xml:space="preserve">30 credit hours of life sciences coursework, N credit hours of mathematical and statistical coursework, 20 credit hours of research</w:t>
-      </w:r>
-      <w:r>
-        <w:br/>
-      </w:r>
+        <w:t xml:space="preserve">30 credit hours of life sciences coursework, 20 credit hours of research</w:t>
+      </w:r>
+    </w:p>
+    <w:p>
+      <w:pPr>
+        <w:pStyle w:val="BodyText"/>
+      </w:pPr>
       <w:r>
         <w:rPr>
           <w:bCs/>
@@ -190,10 +167,7 @@
         <w:t xml:space="preserve">B.S. in Wildlife Ecology &amp; Conservation</w:t>
       </w:r>
       <w:r>
-        <w:t xml:space="preserve">,</w:t>
-      </w:r>
-      <w:r>
-        <w:t xml:space="preserve"> </w:t>
+        <w:br/>
       </w:r>
       <w:r>
         <w:rPr>
@@ -203,17 +177,19 @@
         <w:t xml:space="preserve">University of Florida</w:t>
       </w:r>
       <w:r>
-        <w:t xml:space="preserve">, Gainesville, Florida | 2013</w:t>
+        <w:t xml:space="preserve">, Gainesville, FL, US | 2013</w:t>
       </w:r>
       <w:r>
         <w:br/>
       </w:r>
       <w:r>
-        <w:t xml:space="preserve">74 credit hours of life sciences coursework, N credit hours of mathematical and statistical coursework, 5 credit hours of research</w:t>
-      </w:r>
-      <w:r>
-        <w:br/>
-      </w:r>
+        <w:t xml:space="preserve">74 credit hours of life sciences coursework, 5 credit hours of research</w:t>
+      </w:r>
+    </w:p>
+    <w:p>
+      <w:pPr>
+        <w:pStyle w:val="BodyText"/>
+      </w:pPr>
       <w:r>
         <w:rPr>
           <w:bCs/>
@@ -222,7 +198,7 @@
         <w:t xml:space="preserve">A.A. in General Studies</w:t>
       </w:r>
       <w:r>
-        <w:t xml:space="preserve">,</w:t>
+        <w:br/>
       </w:r>
       <w:r>
         <w:rPr>
@@ -232,17 +208,17 @@
         <w:t xml:space="preserve">Valencia Community College</w:t>
       </w:r>
       <w:r>
-        <w:t xml:space="preserve">, Orlando, Florida | 2010</w:t>
-      </w:r>
-      <w:r>
-        <w:t xml:space="preserve"> </w:t>
-      </w:r>
-      <w:r>
-        <w:t xml:space="preserve">42 credit hours of life sciences coursework and N credit hours of mathematical and statistical coursework</w:t>
+        <w:t xml:space="preserve">, Orlando, FL, US | 2009</w:t>
+      </w:r>
+      <w:r>
+        <w:br/>
+      </w:r>
+      <w:r>
+        <w:t xml:space="preserve">42 credit hours of life sciences coursework</w:t>
       </w:r>
     </w:p>
     <w:bookmarkEnd w:id="21"/>
-    <w:bookmarkStart w:id="22" w:name="professional-experience"/>
+    <w:bookmarkStart w:id="24" w:name="professional-experience"/>
     <w:p>
       <w:pPr>
         <w:pStyle w:val="Heading2"/>
@@ -263,17 +239,311 @@
           <w:bCs/>
           <w:b/>
         </w:rPr>
-        <w:t xml:space="preserve">National Aeronautics and Space Administration (NASA)</w:t>
-      </w:r>
+        <w:t xml:space="preserve">National Aeronautics and Space Administration (NASA) Headquarters</w:t>
+      </w:r>
+      <w:r>
+        <w:t xml:space="preserve">, Washington, D.C., US</w:t>
+      </w:r>
+      <w:r>
+        <w:br/>
+      </w:r>
+      <w:r>
+        <w:rPr>
+          <w:iCs/>
+          <w:i/>
+        </w:rPr>
+        <w:t xml:space="preserve">AAAS Fellow, Program Coordinator for Ecological Conservation</w:t>
+      </w:r>
+      <w:r>
+        <w:t xml:space="preserve"> </w:t>
+      </w:r>
+      <w:r>
+        <w:t xml:space="preserve">| September 2022 - Present</w:t>
+      </w:r>
+      <w:r>
+        <w:br/>
+      </w:r>
+      <w:r>
+        <w:t xml:space="preserve">40 hours per week</w:t>
+      </w:r>
+      <w:r>
+        <w:t xml:space="preserve"> </w:t>
+      </w:r>
+    </w:p>
+    <w:p>
+      <w:pPr>
+        <w:numPr>
+          <w:ilvl w:val="0"/>
+          <w:numId w:val="1002"/>
+        </w:numPr>
+        <w:pStyle w:val="Compact"/>
+      </w:pPr>
+      <w:r>
+        <w:t xml:space="preserve">Spearhead integration of NASA data and technologies into North American wildlife management, bridging resource gaps for conservation organizations. Efforts resulted in new end users, new proposers, and several new data requests to the Commercial Satellite Data Acquisition (CSDA) program.</w:t>
+      </w:r>
+    </w:p>
+    <w:p>
+      <w:pPr>
+        <w:numPr>
+          <w:ilvl w:val="0"/>
+          <w:numId w:val="1002"/>
+        </w:numPr>
+        <w:pStyle w:val="Compact"/>
+      </w:pPr>
+      <w:r>
+        <w:t xml:space="preserve">Drive strategic program planning, overseeing fund solicitation, analysis, peer review panels, and proposal evaluation.</w:t>
+      </w:r>
+    </w:p>
+    <w:p>
+      <w:pPr>
+        <w:numPr>
+          <w:ilvl w:val="0"/>
+          <w:numId w:val="1002"/>
+        </w:numPr>
+        <w:pStyle w:val="Compact"/>
+      </w:pPr>
+      <w:r>
+        <w:t xml:space="preserve">Take professional development coursework focused on federal budgetary process and program analysis.</w:t>
+      </w:r>
+    </w:p>
+    <w:p>
+      <w:pPr>
+        <w:numPr>
+          <w:ilvl w:val="0"/>
+          <w:numId w:val="1002"/>
+        </w:numPr>
+        <w:pStyle w:val="Compact"/>
+      </w:pPr>
+      <w:r>
+        <w:t xml:space="preserve">Develop an understanding of the Planning, Programming, Budgeting, and Execution (PPBE) process through tutelage of NASA mentors.</w:t>
+      </w:r>
+    </w:p>
+    <w:p>
+      <w:pPr>
+        <w:numPr>
+          <w:ilvl w:val="0"/>
+          <w:numId w:val="1002"/>
+        </w:numPr>
+        <w:pStyle w:val="Compact"/>
+      </w:pPr>
+      <w:r>
+        <w:t xml:space="preserve">Provide expert guidance in wildlife ecology and conservation, shaping a comprehensive plan for NASA’s Ecological Conservation program.</w:t>
+      </w:r>
+    </w:p>
+    <w:p>
+      <w:pPr>
+        <w:numPr>
+          <w:ilvl w:val="0"/>
+          <w:numId w:val="1002"/>
+        </w:numPr>
+        <w:pStyle w:val="Compact"/>
+      </w:pPr>
+      <w:r>
+        <w:t xml:space="preserve">Represent NASA in high-level initiatives like the National Nature Assessment federal steering committee, the National Plan for Civil Earth Observations, and National Invasive Species Council.</w:t>
+      </w:r>
+    </w:p>
+    <w:p>
+      <w:pPr>
+        <w:numPr>
+          <w:ilvl w:val="0"/>
+          <w:numId w:val="1002"/>
+        </w:numPr>
+        <w:pStyle w:val="Compact"/>
+      </w:pPr>
+      <w:r>
+        <w:t xml:space="preserve">Cultivate collaborative partnerships with federal, state, and non-governmental conservation organizations and landowners. Efforts resulted in key conservation agencies and organizations soliciting NASA to establish memorandum of understanding to establish long-term commitments.</w:t>
+      </w:r>
+    </w:p>
+    <w:p>
+      <w:pPr>
+        <w:numPr>
+          <w:ilvl w:val="0"/>
+          <w:numId w:val="1002"/>
+        </w:numPr>
+        <w:pStyle w:val="Compact"/>
+      </w:pPr>
+      <w:r>
+        <w:t xml:space="preserve">Advocate for the application of NASA science in wildlife and natural resource policy through representation in global and domestic science and technology working groups.</w:t>
+      </w:r>
+    </w:p>
+    <w:p>
+      <w:pPr>
+        <w:numPr>
+          <w:ilvl w:val="0"/>
+          <w:numId w:val="1002"/>
+        </w:numPr>
+        <w:pStyle w:val="Compact"/>
+      </w:pPr>
+      <w:r>
+        <w:t xml:space="preserve">Champion and empower students from underrepresented backgrounds, directing and supervising projects pivotal to program development, evaluation, and expansive outreach initiatives.</w:t>
+      </w:r>
+    </w:p>
+    <w:p>
+      <w:pPr>
+        <w:numPr>
+          <w:ilvl w:val="0"/>
+          <w:numId w:val="1002"/>
+        </w:numPr>
+        <w:pStyle w:val="Compact"/>
+      </w:pPr>
+      <w:r>
+        <w:t xml:space="preserve">Serve as a technical expert on ecology and conservation issues for data calls from agencies like the White House Office of Science and Technology Policy (OSTP).</w:t>
+      </w:r>
+    </w:p>
+    <w:p>
+      <w:pPr>
+        <w:numPr>
+          <w:ilvl w:val="0"/>
+          <w:numId w:val="1002"/>
+        </w:numPr>
+        <w:pStyle w:val="Compact"/>
+      </w:pPr>
+      <w:r>
+        <w:t xml:space="preserve">Deliver impactful messages in public forums and organize large-scale events for diverse audiences.</w:t>
+      </w:r>
+    </w:p>
+    <w:p>
+      <w:pPr>
+        <w:numPr>
+          <w:ilvl w:val="0"/>
+          <w:numId w:val="1002"/>
+        </w:numPr>
+        <w:pStyle w:val="Compact"/>
+      </w:pPr>
+      <w:r>
+        <w:t xml:space="preserve">Evaluate data and software management plans within ROSES proposals to ensure adherence to NASA’s open science policy</w:t>
+      </w:r>
+    </w:p>
+    <w:p>
+      <w:pPr>
+        <w:numPr>
+          <w:ilvl w:val="0"/>
+          <w:numId w:val="1002"/>
+        </w:numPr>
+        <w:pStyle w:val="Compact"/>
+      </w:pPr>
+      <w:r>
+        <w:t xml:space="preserve">Led and serve as a reviewer on several NASA panels across the Earth Science Division.</w:t>
+      </w:r>
+    </w:p>
+    <w:p>
+      <w:pPr>
+        <w:numPr>
+          <w:ilvl w:val="0"/>
+          <w:numId w:val="1002"/>
+        </w:numPr>
+        <w:pStyle w:val="Compact"/>
+      </w:pPr>
+      <w:r>
+        <w:t xml:space="preserve">Serve as a subject matter expert for natural resource sciences on the</w:t>
+      </w:r>
+      <w:r>
+        <w:t xml:space="preserve"> </w:t>
+      </w:r>
+      <w:hyperlink r:id="rId22">
+        <w:r>
+          <w:rPr>
+            <w:rStyle w:val="Hyperlink"/>
+          </w:rPr>
+          <w:t xml:space="preserve">Open Grants</w:t>
+        </w:r>
+      </w:hyperlink>
+      <w:r>
+        <w:t xml:space="preserve"> </w:t>
+      </w:r>
+      <w:r>
+        <w:t xml:space="preserve">Initiative’s planning activity,</w:t>
+      </w:r>
+      <w:r>
+        <w:t xml:space="preserve"> </w:t>
+      </w:r>
+      <w:hyperlink r:id="rId23">
+        <w:r>
+          <w:rPr>
+            <w:rStyle w:val="Hyperlink"/>
+            <w:iCs/>
+            <w:i/>
+          </w:rPr>
+          <w:t xml:space="preserve">Planning for Open Grants: Fostering a Transparent and Accessible National Research Infrastructure</w:t>
+        </w:r>
+      </w:hyperlink>
+      <w:r>
+        <w:t xml:space="preserve">.</w:t>
+      </w:r>
+    </w:p>
+    <w:p>
+      <w:pPr>
+        <w:numPr>
+          <w:ilvl w:val="0"/>
+          <w:numId w:val="1002"/>
+        </w:numPr>
+        <w:pStyle w:val="Compact"/>
+      </w:pPr>
+      <w:r>
+        <w:t xml:space="preserve">Improve cross-organizational (cross-element) communications and collaborations with NASA Earth Science Data Systems and the Office of the Chief Science Data Officer, including co-sponsorship of events, writing internal guidance for NASA Open Science Data Policy (SPD-41a), and developing solicitation language to ensure SPD-41a policy compliance.</w:t>
+      </w:r>
+      <w:r>
+        <w:br/>
+      </w:r>
+      <w:r>
+        <w:t xml:space="preserve"> </w:t>
+      </w:r>
+      <w:r>
+        <w:t xml:space="preserve"> </w:t>
+      </w:r>
+      <w:r>
+        <w:t xml:space="preserve"> </w:t>
+      </w:r>
+      <w:r>
+        <w:t xml:space="preserve"> </w:t>
+      </w:r>
+      <w:r>
+        <w:t xml:space="preserve"> </w:t>
+      </w:r>
+      <w:r>
+        <w:t xml:space="preserve"> </w:t>
+      </w:r>
+      <w:r>
+        <w:t xml:space="preserve"> </w:t>
+      </w:r>
+      <w:r>
+        <w:t xml:space="preserve"> </w:t>
+      </w:r>
+      <w:r>
+        <w:t xml:space="preserve"> </w:t>
+      </w:r>
+      <w:r>
+        <w:t xml:space="preserve"> </w:t>
+      </w:r>
+      <w:r>
+        <w:t xml:space="preserve"> </w:t>
+      </w:r>
+      <w:r>
+        <w:t xml:space="preserve"> </w:t>
+      </w:r>
+      <w:r>
+        <w:t xml:space="preserve"> </w:t>
+      </w:r>
+      <w:r>
+        <w:t xml:space="preserve"> </w:t>
+      </w:r>
+      <w:r>
+        <w:t xml:space="preserve"> </w:t>
+      </w:r>
+    </w:p>
+    <w:p>
+      <w:pPr>
+        <w:pStyle w:val="FirstParagraph"/>
+      </w:pPr>
       <w:r>
         <w:rPr>
           <w:bCs/>
           <w:b/>
         </w:rPr>
-        <w:t xml:space="preserve"> </w:t>
-      </w:r>
-      <w:r>
-        <w:t xml:space="preserve">, Washington, D.C. US</w:t>
+        <w:t xml:space="preserve">U.S. Geological Survey (USGS), Biogeographic Sciences Branch</w:t>
+      </w:r>
+      <w:r>
+        <w:t xml:space="preserve">, Denver, Colorado, US</w:t>
       </w:r>
       <w:r>
         <w:br/>
@@ -283,256 +553,94 @@
           <w:iCs/>
           <w:i/>
         </w:rPr>
-        <w:t xml:space="preserve">Program Coordinator, Ecological Conservation, Earth Science Division</w:t>
-      </w:r>
-      <w:r>
-        <w:t xml:space="preserve"> </w:t>
-      </w:r>
-      <w:r>
-        <w:t xml:space="preserve">| August 2022 - Present | 40 hours per week</w:t>
-      </w:r>
-      <w:r>
-        <w:t xml:space="preserve"> </w:t>
-      </w:r>
-    </w:p>
-    <w:p>
-      <w:pPr>
-        <w:numPr>
-          <w:ilvl w:val="0"/>
-          <w:numId w:val="1002"/>
-        </w:numPr>
-        <w:pStyle w:val="Compact"/>
-      </w:pPr>
-      <w:r>
-        <w:t xml:space="preserve">Spearhead integration of NASA data and technologies into North American wildlife management, bridging resource gaps for conservation organizations.</w:t>
-      </w:r>
-    </w:p>
-    <w:p>
-      <w:pPr>
-        <w:numPr>
-          <w:ilvl w:val="0"/>
-          <w:numId w:val="1002"/>
-        </w:numPr>
-        <w:pStyle w:val="Compact"/>
-      </w:pPr>
-      <w:r>
-        <w:t xml:space="preserve">Drive strategic program planning, overseeing fund solicitation, analysis, peer review panels, and proposal evaluation.</w:t>
-      </w:r>
-    </w:p>
-    <w:p>
-      <w:pPr>
-        <w:numPr>
-          <w:ilvl w:val="0"/>
-          <w:numId w:val="1002"/>
-        </w:numPr>
-        <w:pStyle w:val="Compact"/>
-      </w:pPr>
-      <w:r>
-        <w:t xml:space="preserve">Provide expert guidance in wildlife ecology and conservation, shaping a comprehensive plan for NASA’s Ecological Conservation program.</w:t>
-      </w:r>
-    </w:p>
-    <w:p>
-      <w:pPr>
-        <w:numPr>
-          <w:ilvl w:val="0"/>
-          <w:numId w:val="1002"/>
-        </w:numPr>
-        <w:pStyle w:val="Compact"/>
-      </w:pPr>
-      <w:r>
-        <w:t xml:space="preserve">Represent NASA in high-level initiatives like the National Nature Assessment federal steering committee, the National Plan for Civil Earth Observations, and National Invasive Species Council.</w:t>
-      </w:r>
-    </w:p>
-    <w:p>
-      <w:pPr>
-        <w:numPr>
-          <w:ilvl w:val="0"/>
-          <w:numId w:val="1002"/>
-        </w:numPr>
-        <w:pStyle w:val="Compact"/>
-      </w:pPr>
-      <w:r>
-        <w:t xml:space="preserve">Cultivate collaborative partnerships with federal, state, and non-governmental conservation organizations and landowners. Efforts resulted in key conservation agencies and organizations soliciting NASA to establish memorandum of understanding to establish long-term commitments.</w:t>
-      </w:r>
-    </w:p>
-    <w:p>
-      <w:pPr>
-        <w:numPr>
-          <w:ilvl w:val="0"/>
-          <w:numId w:val="1002"/>
-        </w:numPr>
-        <w:pStyle w:val="Compact"/>
-      </w:pPr>
-      <w:r>
-        <w:t xml:space="preserve">Advocate for the application of NASA science in wildlife and natural resource policy through representation in global and domestic science and technology working groups.</w:t>
-      </w:r>
-    </w:p>
-    <w:p>
-      <w:pPr>
-        <w:numPr>
-          <w:ilvl w:val="0"/>
-          <w:numId w:val="1002"/>
-        </w:numPr>
-        <w:pStyle w:val="Compact"/>
-      </w:pPr>
-      <w:r>
-        <w:t xml:space="preserve">Champion and empower students from underrepresented backgrounds, directing and supervising projects pivotal to program development, evaluation, and expansive outreach initiatives.</w:t>
-      </w:r>
-    </w:p>
-    <w:p>
-      <w:pPr>
-        <w:numPr>
-          <w:ilvl w:val="0"/>
-          <w:numId w:val="1002"/>
-        </w:numPr>
-        <w:pStyle w:val="Compact"/>
-      </w:pPr>
-      <w:r>
-        <w:t xml:space="preserve">Serve as a technical expert on ecology and conservation issues for data calls from agencies like the White House Office of Science and Technology Policy (OSTP).</w:t>
-      </w:r>
-    </w:p>
-    <w:p>
-      <w:pPr>
-        <w:numPr>
-          <w:ilvl w:val="0"/>
-          <w:numId w:val="1002"/>
-        </w:numPr>
-        <w:pStyle w:val="Compact"/>
-      </w:pPr>
-      <w:r>
-        <w:t xml:space="preserve">Deliver impactful messages in public forums and organize large-scale events for diverse audiences, resulting in an expanded NASA data end user base, numerous new, first-time Principal Investigator applications, and.</w:t>
-      </w:r>
-    </w:p>
-    <w:p>
-      <w:pPr>
-        <w:numPr>
-          <w:ilvl w:val="0"/>
-          <w:numId w:val="1002"/>
-        </w:numPr>
-        <w:pStyle w:val="Compact"/>
-      </w:pPr>
-      <w:r>
-        <w:t xml:space="preserve">First-time recipient of the prestigious AAAS Science &amp; Technology Policy fellows and one (of only 2) out of 300 awardees invited to serve NASA.</w:t>
-      </w:r>
-    </w:p>
-    <w:p>
-      <w:pPr>
-        <w:numPr>
-          <w:ilvl w:val="0"/>
-          <w:numId w:val="1002"/>
-        </w:numPr>
-        <w:pStyle w:val="Compact"/>
-      </w:pPr>
-      <w:r>
-        <w:t xml:space="preserve">Leading development of a strategic and business plan for the Ecological Conservation applications area to help guide 1-year and 3-year investments.</w:t>
-      </w:r>
-    </w:p>
-    <w:p>
-      <w:pPr>
-        <w:numPr>
-          <w:ilvl w:val="0"/>
-          <w:numId w:val="1002"/>
-        </w:numPr>
-        <w:pStyle w:val="Compact"/>
-      </w:pPr>
-      <w:r>
-        <w:t xml:space="preserve">Represent NASA on several executive-level initiatives including but not limited to the National Nature Assessment federal steering committee, Natural Socioeconomic Accounting Presidential Working Group, National Invasive Species Council, National Civil Earth Observations Plan writing team to ensure NASA’s interests, data, and expertise are best leveraged.</w:t>
-      </w:r>
-    </w:p>
-    <w:p>
-      <w:pPr>
-        <w:numPr>
-          <w:ilvl w:val="0"/>
-          <w:numId w:val="1002"/>
-        </w:numPr>
-        <w:pStyle w:val="Compact"/>
-      </w:pPr>
-      <w:r>
-        <w:t xml:space="preserve">Establish and manage external relationships with federal, state, and non-governmental conservation organizations and landowners. These strategic investments resulted in an MOU inquiry from the Department of Interior U.S. Fish &amp; Wildlife Service Assistant Director for Science Applications.</w:t>
-      </w:r>
-    </w:p>
-    <w:p>
-      <w:pPr>
-        <w:numPr>
-          <w:ilvl w:val="0"/>
-          <w:numId w:val="1002"/>
-        </w:numPr>
-        <w:pStyle w:val="Compact"/>
-      </w:pPr>
-      <w:r>
-        <w:t xml:space="preserve">Spearhead cross-organizational efforts to build new relationships with tribal-serving organizations, resulting in new end users, new</w:t>
-      </w:r>
-    </w:p>
-    <w:p>
-      <w:pPr>
-        <w:numPr>
-          <w:ilvl w:val="0"/>
-          <w:numId w:val="1002"/>
-        </w:numPr>
-        <w:pStyle w:val="Compact"/>
-      </w:pPr>
-      <w:r>
-        <w:t xml:space="preserve">Develop and implement an annual outreach strategy for engaging with and synthesizing the needs of federal, state, tribal, and non-governmental end user organizations. Tactics deployed for achieving strategy include conference exhibits, sponsored events, targeted oral presentations to conservation coalitions, and facilitating development of communications materials.</w:t>
-      </w:r>
-    </w:p>
-    <w:p>
-      <w:pPr>
-        <w:numPr>
-          <w:ilvl w:val="0"/>
-          <w:numId w:val="1002"/>
-        </w:numPr>
-        <w:pStyle w:val="Compact"/>
-      </w:pPr>
-      <w:r>
-        <w:t xml:space="preserve">Supervise and mentor high school and undergraduate students through NASA OSTEM program.</w:t>
-      </w:r>
-    </w:p>
-    <w:p>
-      <w:pPr>
-        <w:numPr>
-          <w:ilvl w:val="0"/>
-          <w:numId w:val="1002"/>
-        </w:numPr>
-        <w:pStyle w:val="Compact"/>
-      </w:pPr>
-      <w:r>
-        <w:t xml:space="preserve">Serve as technical expert for ecology and conservation issues on data calls from executive agencies such as the White House Office of Science and Technology Policy (OSTP).</w:t>
-      </w:r>
-    </w:p>
-    <w:p>
-      <w:pPr>
-        <w:numPr>
-          <w:ilvl w:val="0"/>
-          <w:numId w:val="1002"/>
-        </w:numPr>
-        <w:pStyle w:val="Compact"/>
-      </w:pPr>
-      <w:r>
-        <w:t xml:space="preserve">Spearhead efforts to improve cross-organizational communications and collaborations with NASA Earth Science Data Systems and the Office of the Chief Science Data Officer (OSDO), including co-sponsorship of events, contributing to development of NASA Open Science Data Policy (SPD-41a), and developing solicitation language to ensure policy compliance.</w:t>
-      </w:r>
-    </w:p>
-    <w:p>
-      <w:pPr>
-        <w:numPr>
-          <w:ilvl w:val="0"/>
-          <w:numId w:val="1002"/>
-        </w:numPr>
-        <w:pStyle w:val="Compact"/>
-      </w:pPr>
-      <w:r>
-        <w:t xml:space="preserve">Judiciously convey important messaging in public panels, presentations, and video conferencing platforms. Develop and deliver oral presentations to a variety of audiences ranging from scientists to federal administrators.</w:t>
-      </w:r>
-    </w:p>
-    <w:p>
-      <w:pPr>
-        <w:numPr>
-          <w:ilvl w:val="0"/>
-          <w:numId w:val="1002"/>
-        </w:numPr>
-        <w:pStyle w:val="Compact"/>
-      </w:pPr>
-      <w:r>
-        <w:t xml:space="preserve">Develop and organize in-person, online, and hybrid conferences, workshops, symposia, and special events for audiences of up to 600 people.</w:t>
+        <w:t xml:space="preserve">Research Ecologist and Data Scientist</w:t>
+      </w:r>
+      <w:r>
+        <w:t xml:space="preserve"> </w:t>
+      </w:r>
+      <w:r>
+        <w:t xml:space="preserve">| August 2019 - August 2022</w:t>
+      </w:r>
+      <w:r>
+        <w:br/>
+      </w:r>
+      <w:r>
+        <w:t xml:space="preserve">40 hours per week</w:t>
+      </w:r>
+      <w:r>
+        <w:t xml:space="preserve"> </w:t>
+      </w:r>
+    </w:p>
+    <w:p>
+      <w:pPr>
+        <w:numPr>
+          <w:ilvl w:val="0"/>
+          <w:numId w:val="1003"/>
+        </w:numPr>
+        <w:pStyle w:val="Compact"/>
+      </w:pPr>
+      <w:r>
+        <w:t xml:space="preserve">Actively participated in Earth Science Information Partnership (ESIP), resulting in new collaborations and year-long project funded by NASA and USGS through the ESIP Lab.</w:t>
+      </w:r>
+    </w:p>
+    <w:p>
+      <w:pPr>
+        <w:numPr>
+          <w:ilvl w:val="0"/>
+          <w:numId w:val="1003"/>
+        </w:numPr>
+        <w:pStyle w:val="Compact"/>
+      </w:pPr>
+      <w:r>
+        <w:t xml:space="preserve">Received cash awards for exceptional performance on all annual reviews.</w:t>
+      </w:r>
+    </w:p>
+    <w:p>
+      <w:pPr>
+        <w:numPr>
+          <w:ilvl w:val="0"/>
+          <w:numId w:val="1003"/>
+        </w:numPr>
+        <w:pStyle w:val="Compact"/>
+      </w:pPr>
+      <w:r>
+        <w:t xml:space="preserve">Key player in establishing cross-organization relationships to broaden client use of division’s research assets, including remotely sensed biogeographic data products, high performance computing resources, and technical expertise.</w:t>
+      </w:r>
+    </w:p>
+    <w:p>
+      <w:pPr>
+        <w:numPr>
+          <w:ilvl w:val="0"/>
+          <w:numId w:val="1003"/>
+        </w:numPr>
+        <w:pStyle w:val="Compact"/>
+      </w:pPr>
+      <w:r>
+        <w:t xml:space="preserve">Participated in several initiatives focused on diversifying the scientific professional and academic communities including the Disabled in STEM, Skype a Scientist, and Letters to a Prescientist programs.</w:t>
+      </w:r>
+    </w:p>
+    <w:p>
+      <w:pPr>
+        <w:numPr>
+          <w:ilvl w:val="0"/>
+          <w:numId w:val="1003"/>
+        </w:numPr>
+        <w:pStyle w:val="Compact"/>
+      </w:pPr>
+      <w:r>
+        <w:t xml:space="preserve">Published 3 peer-reviewed papers in top Earth Science journals, including 1 influential article outlining key priorities for synthesis in environmental research.</w:t>
+      </w:r>
+    </w:p>
+    <w:p>
+      <w:pPr>
+        <w:numPr>
+          <w:ilvl w:val="0"/>
+          <w:numId w:val="1003"/>
+        </w:numPr>
+        <w:pStyle w:val="Compact"/>
+      </w:pPr>
+      <w:r>
+        <w:t xml:space="preserve">Developed and published well-known, open-source software to enable applications of an important USGS data asset to natural resource management and wildlife conservation activities.</w:t>
       </w:r>
     </w:p>
     <w:p>
@@ -544,10 +652,10 @@
           <w:bCs/>
           <w:b/>
         </w:rPr>
-        <w:t xml:space="preserve">U.S. Geological Survey (USGS), Biogeographic Sciences Branch</w:t>
-      </w:r>
-      <w:r>
-        <w:t xml:space="preserve">, Denver, Colorado, US</w:t>
+        <w:t xml:space="preserve">University of Nebraska-Lincoln (UNL)</w:t>
+      </w:r>
+      <w:r>
+        <w:t xml:space="preserve">, Lincoln, Nebraska, US</w:t>
       </w:r>
       <w:r>
         <w:br/>
@@ -557,13 +665,13 @@
           <w:iCs/>
           <w:i/>
         </w:rPr>
-        <w:t xml:space="preserve">Research Ecologist and Data Scientist (GS-12-3)</w:t>
-      </w:r>
-      <w:r>
-        <w:t xml:space="preserve"> </w:t>
-      </w:r>
-      <w:r>
-        <w:t xml:space="preserve">| August 2019 - August 2022</w:t>
+        <w:t xml:space="preserve">Statistical and Applied Ecology Graduate Research Assistant</w:t>
+      </w:r>
+      <w:r>
+        <w:t xml:space="preserve"> </w:t>
+      </w:r>
+      <w:r>
+        <w:t xml:space="preserve">| August 2015 - July 2019</w:t>
       </w:r>
       <w:r>
         <w:t xml:space="preserve"> </w:t>
@@ -571,65 +679,71 @@
       <w:r>
         <w:t xml:space="preserve">40 hours per week</w:t>
       </w:r>
-    </w:p>
-    <w:p>
-      <w:pPr>
-        <w:numPr>
-          <w:ilvl w:val="0"/>
-          <w:numId w:val="1003"/>
-        </w:numPr>
-        <w:pStyle w:val="Compact"/>
-      </w:pPr>
-      <w:r>
-        <w:t xml:space="preserve">Received cash awards for exceptional performance on all annual reviews.</w:t>
-      </w:r>
-    </w:p>
-    <w:p>
-      <w:pPr>
-        <w:numPr>
-          <w:ilvl w:val="0"/>
-          <w:numId w:val="1003"/>
-        </w:numPr>
-        <w:pStyle w:val="Compact"/>
-      </w:pPr>
-      <w:r>
-        <w:t xml:space="preserve">Key player in establishing cross-organization relationships to broaden client use of division’s research assets, including remotely sensed biogeographic data products, high performance computing resources, and technical expertise.</w:t>
-      </w:r>
-    </w:p>
-    <w:p>
-      <w:pPr>
-        <w:numPr>
-          <w:ilvl w:val="0"/>
-          <w:numId w:val="1003"/>
-        </w:numPr>
-        <w:pStyle w:val="Compact"/>
-      </w:pPr>
-      <w:r>
-        <w:t xml:space="preserve">Published 3 peer-reviewed papers in top Earth Science journals, including 1 influential article outlining key priorities for synthesis in environmental research.</w:t>
-      </w:r>
-    </w:p>
-    <w:p>
-      <w:pPr>
-        <w:numPr>
-          <w:ilvl w:val="0"/>
-          <w:numId w:val="1003"/>
-        </w:numPr>
-        <w:pStyle w:val="Compact"/>
-      </w:pPr>
-      <w:r>
-        <w:t xml:space="preserve">Developed and published well-known, open-source software to enable applications of an important USGS data asset to natural resource management and wildlife conservation activities.</w:t>
-      </w:r>
-    </w:p>
-    <w:p>
-      <w:pPr>
-        <w:numPr>
-          <w:ilvl w:val="0"/>
-          <w:numId w:val="1003"/>
-        </w:numPr>
-        <w:pStyle w:val="Compact"/>
-      </w:pPr>
-      <w:r>
-        <w:t xml:space="preserve">Participated in several initiatives focused on diversifying the scientific professional and academic communities including the Disabled in STEM, Skype a Scientist, and Letters to a Prescientist programs.</w:t>
+      <w:r>
+        <w:t xml:space="preserve"> </w:t>
+      </w:r>
+    </w:p>
+    <w:p>
+      <w:pPr>
+        <w:numPr>
+          <w:ilvl w:val="0"/>
+          <w:numId w:val="1004"/>
+        </w:numPr>
+        <w:pStyle w:val="Compact"/>
+      </w:pPr>
+      <w:r>
+        <w:t xml:space="preserve">Created and led week-long workshop for the end users at the state of Nebraska’s natural resource agency, focusing on technologies for applied statistics, data management, and applications for geospatial inference.</w:t>
+      </w:r>
+    </w:p>
+    <w:p>
+      <w:pPr>
+        <w:numPr>
+          <w:ilvl w:val="0"/>
+          <w:numId w:val="1004"/>
+        </w:numPr>
+        <w:pStyle w:val="Compact"/>
+      </w:pPr>
+      <w:r>
+        <w:t xml:space="preserve">Use and educate peers and mentors on using the university’s high performance and cloud computing resources and on contributing to open science through open source scientific programming, reproducible workflows, and the FAIR (Findable, Accessible, Interoperable, Reusable) and CARE (Collective benefit, Authority to control, Responsibility and Ethics) principles.</w:t>
+      </w:r>
+    </w:p>
+    <w:p>
+      <w:pPr>
+        <w:numPr>
+          <w:ilvl w:val="0"/>
+          <w:numId w:val="1004"/>
+        </w:numPr>
+        <w:pStyle w:val="Compact"/>
+      </w:pPr>
+      <w:r>
+        <w:t xml:space="preserve">Spearheaded the development of department-level and university-level activities focused on advancing awareness around and resources for women and underrepresented groups in science, including policy development, professional development and training, and university-level investments. Efforts resulted in the University President investing in the Association for Women in Science as an institutional member.</w:t>
+      </w:r>
+      <w:r>
+        <w:t xml:space="preserve"> </w:t>
+      </w:r>
+    </w:p>
+    <w:p>
+      <w:pPr>
+        <w:numPr>
+          <w:ilvl w:val="0"/>
+          <w:numId w:val="1004"/>
+        </w:numPr>
+        <w:pStyle w:val="Compact"/>
+      </w:pPr>
+      <w:r>
+        <w:t xml:space="preserve">Managed multiple, concurrent research projects with international and domestic collaborators, leading outreach efforts to improve applications of products for natural resource management at U.S. military bases.</w:t>
+      </w:r>
+    </w:p>
+    <w:p>
+      <w:pPr>
+        <w:numPr>
+          <w:ilvl w:val="0"/>
+          <w:numId w:val="1004"/>
+        </w:numPr>
+        <w:pStyle w:val="Compact"/>
+      </w:pPr>
+      <w:r>
+        <w:t xml:space="preserve">Served as a mentor to several graduate and high school students while helping them set their own professional and personal development goals.</w:t>
       </w:r>
     </w:p>
     <w:p>
@@ -641,10 +755,10 @@
           <w:bCs/>
           <w:b/>
         </w:rPr>
-        <w:t xml:space="preserve">University of Nebraska-Lincoln (UNL)</w:t>
-      </w:r>
-      <w:r>
-        <w:t xml:space="preserve">, Lincoln, Nebraska, US</w:t>
+        <w:t xml:space="preserve">International Institute for Applied Systems Analysis (IIASA)</w:t>
+      </w:r>
+      <w:r>
+        <w:t xml:space="preserve">, Laxenburg, Austria</w:t>
       </w:r>
       <w:r>
         <w:br/>
@@ -654,88 +768,46 @@
           <w:iCs/>
           <w:i/>
         </w:rPr>
-        <w:t xml:space="preserve">Statistical and Applied Ecology Graduate Research Assistant</w:t>
-      </w:r>
-      <w:r>
-        <w:t xml:space="preserve"> </w:t>
-      </w:r>
-      <w:r>
-        <w:t xml:space="preserve">| August 2015 - July 2019 | 40 hours per week</w:t>
-      </w:r>
-      <w:r>
-        <w:t xml:space="preserve"> </w:t>
-      </w:r>
-    </w:p>
-    <w:p>
-      <w:pPr>
-        <w:numPr>
-          <w:ilvl w:val="0"/>
-          <w:numId w:val="1004"/>
-        </w:numPr>
-        <w:pStyle w:val="Compact"/>
-      </w:pPr>
-      <w:r>
-        <w:t xml:space="preserve">Spearheaded the development of department-level and university-level activities focused on advancing awareness around and resources for women and underrepresented groups in science, including policy development, professional development and training, and university-level investments. Efforts resulted in the University President investing in the Association for Women in Science as an institutional member, and in the development of the University chapter of the Natural Resources Diversity Initiative.</w:t>
-      </w:r>
-    </w:p>
-    <w:p>
-      <w:pPr>
-        <w:numPr>
-          <w:ilvl w:val="0"/>
-          <w:numId w:val="1004"/>
-        </w:numPr>
-        <w:pStyle w:val="Compact"/>
-      </w:pPr>
-      <w:r>
-        <w:t xml:space="preserve">Created and led week-long workshop for the end users at the state of Nebraska’s natural resource agency, focusing on technologies for applied statistics, data management, and applications for geospatial inference.</w:t>
-      </w:r>
-    </w:p>
-    <w:p>
-      <w:pPr>
-        <w:numPr>
-          <w:ilvl w:val="0"/>
-          <w:numId w:val="1004"/>
-        </w:numPr>
-        <w:pStyle w:val="Compact"/>
-      </w:pPr>
-      <w:r>
-        <w:t xml:space="preserve">Published peer reviewed articles in top natural resources and computational journals.</w:t>
-      </w:r>
-    </w:p>
-    <w:p>
-      <w:pPr>
-        <w:numPr>
-          <w:ilvl w:val="0"/>
-          <w:numId w:val="1004"/>
-        </w:numPr>
-        <w:pStyle w:val="Compact"/>
-      </w:pPr>
-      <w:r>
-        <w:t xml:space="preserve">Managed multiple, concurrent research projects with international and domestic collaborators, leading outreach efforts to improve applications of products for natural resource management at U.S. military bases.</w:t>
-      </w:r>
-    </w:p>
-    <w:p>
-      <w:pPr>
-        <w:numPr>
-          <w:ilvl w:val="0"/>
-          <w:numId w:val="1004"/>
-        </w:numPr>
-        <w:pStyle w:val="Compact"/>
-      </w:pPr>
-      <w:r>
-        <w:t xml:space="preserve">Served as a mentor to several graduate and high school students while helping them set their own professional and personal development goals.</w:t>
-      </w:r>
-    </w:p>
-    <w:p>
-      <w:pPr>
-        <w:numPr>
-          <w:ilvl w:val="0"/>
-          <w:numId w:val="1004"/>
-        </w:numPr>
-        <w:pStyle w:val="Compact"/>
-      </w:pPr>
-      <w:r>
-        <w:t xml:space="preserve">Represent the interests and perspectives of the graduate student body through activities such as committee membership and serving on faculty hiring committees.</w:t>
+        <w:t xml:space="preserve">Visiting Researcher for Applied Systems Analysis</w:t>
+      </w:r>
+      <w:r>
+        <w:t xml:space="preserve"> </w:t>
+      </w:r>
+      <w:r>
+        <w:t xml:space="preserve">| April 2018 - August 2018</w:t>
+      </w:r>
+      <w:r>
+        <w:t xml:space="preserve"> </w:t>
+      </w:r>
+      <w:r>
+        <w:t xml:space="preserve"> </w:t>
+      </w:r>
+      <w:r>
+        <w:t xml:space="preserve">40 hours per week</w:t>
+      </w:r>
+    </w:p>
+    <w:p>
+      <w:pPr>
+        <w:numPr>
+          <w:ilvl w:val="0"/>
+          <w:numId w:val="1005"/>
+        </w:numPr>
+        <w:pStyle w:val="Compact"/>
+      </w:pPr>
+      <w:r>
+        <w:t xml:space="preserve">First-time recipient (of over 500 international applicants) of the renowned Young Scholar Summer Program fellowship, with financial support competitively awarded by the U.S. National Academy of Sciences.</w:t>
+      </w:r>
+    </w:p>
+    <w:p>
+      <w:pPr>
+        <w:numPr>
+          <w:ilvl w:val="0"/>
+          <w:numId w:val="1005"/>
+        </w:numPr>
+        <w:pStyle w:val="Compact"/>
+      </w:pPr>
+      <w:r>
+        <w:t xml:space="preserve">Designed and led collaborative research with applied mathematicians and Earth scientists, resulting in multiple international presentations, a peer-reviewed journal article, and software releases.</w:t>
       </w:r>
     </w:p>
     <w:p>
@@ -747,10 +819,10 @@
           <w:bCs/>
           <w:b/>
         </w:rPr>
-        <w:t xml:space="preserve">International Institute for Applied Systems Analysis (IIASA)</w:t>
-      </w:r>
-      <w:r>
-        <w:t xml:space="preserve">, Laxenburg, Austria</w:t>
+        <w:t xml:space="preserve">University of Florida (UF)</w:t>
+      </w:r>
+      <w:r>
+        <w:t xml:space="preserve">, Gainesville, Florida, US</w:t>
       </w:r>
       <w:r>
         <w:br/>
@@ -760,347 +832,266 @@
           <w:iCs/>
           <w:i/>
         </w:rPr>
-        <w:t xml:space="preserve">Visiting Researcher for Applied Systems Analysis</w:t>
-      </w:r>
-      <w:r>
-        <w:t xml:space="preserve"> </w:t>
-      </w:r>
-      <w:r>
-        <w:t xml:space="preserve">| April 2018 - August 2018 | 40 hours per week</w:t>
-      </w:r>
-      <w:r>
-        <w:t xml:space="preserve"> </w:t>
-      </w:r>
-    </w:p>
-    <w:p>
-      <w:pPr>
-        <w:numPr>
-          <w:ilvl w:val="0"/>
-          <w:numId w:val="1005"/>
-        </w:numPr>
-        <w:pStyle w:val="Compact"/>
-      </w:pPr>
-      <w:r>
-        <w:t xml:space="preserve">First-time recipient (of over 500 international applicants) of the renowned Young Scholar Summer Program fellowship, with financial support competitively awarded by the U.S. National Academy of Sciences.</w:t>
-      </w:r>
-    </w:p>
-    <w:p>
-      <w:pPr>
-        <w:numPr>
-          <w:ilvl w:val="0"/>
-          <w:numId w:val="1005"/>
-        </w:numPr>
-        <w:pStyle w:val="Compact"/>
-      </w:pPr>
-      <w:r>
-        <w:t xml:space="preserve">Designed and led collaborative research with applied mathematicians and Earth scientists, resulting in multiple international presentations, a peer-reviewed journal article, and software releases.</w:t>
-      </w:r>
-    </w:p>
-    <w:p>
-      <w:pPr>
-        <w:pStyle w:val="FirstParagraph"/>
-      </w:pPr>
+        <w:t xml:space="preserve">Invasion and Avian Ecology Graduate Research Assistant</w:t>
+      </w:r>
+      <w:r>
+        <w:t xml:space="preserve"> </w:t>
+      </w:r>
+      <w:r>
+        <w:t xml:space="preserve">| August 2013 - August 2015</w:t>
+      </w:r>
+      <w:r>
+        <w:t xml:space="preserve"> </w:t>
+      </w:r>
+      <w:r>
+        <w:t xml:space="preserve">40 hours per week</w:t>
+      </w:r>
+      <w:r>
+        <w:t xml:space="preserve"> </w:t>
+      </w:r>
+    </w:p>
+    <w:p>
+      <w:pPr>
+        <w:numPr>
+          <w:ilvl w:val="0"/>
+          <w:numId w:val="1006"/>
+        </w:numPr>
+        <w:pStyle w:val="Compact"/>
+      </w:pPr>
+      <w:r>
+        <w:t xml:space="preserve">Sought and received funding from the local police department and the University of Florida to enable nature-based activities, including new on-site trail development, at a local at-risk-of-recidivism youth program.</w:t>
+      </w:r>
+    </w:p>
+    <w:p>
+      <w:pPr>
+        <w:numPr>
+          <w:ilvl w:val="0"/>
+          <w:numId w:val="1006"/>
+        </w:numPr>
+        <w:pStyle w:val="Compact"/>
+      </w:pPr>
+      <w:r>
+        <w:t xml:space="preserve">Designed and conducted research resulting in 3 publications and becoming a top expert on urban bird populations.</w:t>
+      </w:r>
+    </w:p>
+    <w:p>
+      <w:pPr>
+        <w:numPr>
+          <w:ilvl w:val="0"/>
+          <w:numId w:val="1006"/>
+        </w:numPr>
+        <w:pStyle w:val="Compact"/>
+      </w:pPr>
+      <w:r>
+        <w:t xml:space="preserve">Taught and mentored undergraduate students, including developing workshops and lectures on the topics of scientific programming, invasive species, and geospatial modeling.</w:t>
+      </w:r>
+    </w:p>
+    <w:p>
+      <w:pPr>
+        <w:numPr>
+          <w:ilvl w:val="0"/>
+          <w:numId w:val="1006"/>
+        </w:numPr>
+        <w:pStyle w:val="Compact"/>
+      </w:pPr>
+      <w:r>
+        <w:t xml:space="preserve">Developed and tracked short- and long-term budgets for a variety of projects to ensure project efficiency and success.</w:t>
+      </w:r>
+    </w:p>
+    <w:bookmarkEnd w:id="24"/>
+    <w:bookmarkStart w:id="25" w:name="personal-interests"/>
+    <w:p>
+      <w:pPr>
+        <w:pStyle w:val="Heading2"/>
+      </w:pPr>
+      <w:r>
+        <w:t xml:space="preserve">Personal Interests</w:t>
+      </w:r>
+    </w:p>
+    <w:p>
+      <w:pPr>
+        <w:numPr>
+          <w:ilvl w:val="0"/>
+          <w:numId w:val="1007"/>
+        </w:numPr>
+        <w:pStyle w:val="Compact"/>
+      </w:pPr>
+      <w:r>
+        <w:t xml:space="preserve">Enjoys competitive sports including volleyball and disc golf</w:t>
+      </w:r>
+    </w:p>
+    <w:p>
+      <w:pPr>
+        <w:numPr>
+          <w:ilvl w:val="0"/>
+          <w:numId w:val="1007"/>
+        </w:numPr>
+        <w:pStyle w:val="Compact"/>
+      </w:pPr>
+      <w:r>
+        <w:t xml:space="preserve">Recreational baker who often shares new creations with co-workers and friends</w:t>
+      </w:r>
+    </w:p>
+    <w:p>
+      <w:pPr>
+        <w:numPr>
+          <w:ilvl w:val="0"/>
+          <w:numId w:val="1007"/>
+        </w:numPr>
+        <w:pStyle w:val="Compact"/>
+      </w:pPr>
+      <w:r>
+        <w:t xml:space="preserve">Likes to play card, board, word, and video games</w:t>
+      </w:r>
+    </w:p>
+    <w:p>
+      <w:pPr>
+        <w:numPr>
+          <w:ilvl w:val="0"/>
+          <w:numId w:val="1007"/>
+        </w:numPr>
+        <w:pStyle w:val="Compact"/>
+      </w:pPr>
+      <w:r>
+        <w:t xml:space="preserve">Volunteers as a mentor with science diversity initiatives including Disabled in STEM, Letters to a Pre-scientist, and Skype a Scientist</w:t>
+      </w:r>
+    </w:p>
+    <w:p>
+      <w:pPr>
+        <w:numPr>
+          <w:ilvl w:val="0"/>
+          <w:numId w:val="1007"/>
+        </w:numPr>
+        <w:pStyle w:val="Compact"/>
+      </w:pPr>
+      <w:r>
+        <w:t xml:space="preserve">Enjoys casually biking around town, especially when the destination is a coffee shop, library or thrift store</w:t>
+      </w:r>
+    </w:p>
+    <w:bookmarkEnd w:id="25"/>
+    <w:bookmarkStart w:id="26" w:name="notable-awards-achievements"/>
+    <w:p>
+      <w:pPr>
+        <w:pStyle w:val="Heading2"/>
+      </w:pPr>
+      <w:r>
+        <w:t xml:space="preserve">Notable Awards &amp; Achievements</w:t>
+      </w:r>
+    </w:p>
+    <w:p>
+      <w:pPr>
+        <w:numPr>
+          <w:ilvl w:val="0"/>
+          <w:numId w:val="1008"/>
+        </w:numPr>
+        <w:pStyle w:val="Compact"/>
+      </w:pPr>
+      <w:r>
+        <w:t xml:space="preserve">First-time applicant recipient of the prestigious AAAS Science &amp; Technology Policy Fellowship</w:t>
+      </w:r>
+    </w:p>
+    <w:p>
+      <w:pPr>
+        <w:numPr>
+          <w:ilvl w:val="0"/>
+          <w:numId w:val="1008"/>
+        </w:numPr>
+        <w:pStyle w:val="Compact"/>
+      </w:pPr>
+      <w:r>
+        <w:t xml:space="preserve">First-time applicant recipient of the U.S. Geological Survey’s coveted Mendenhall Postdoctoral Research Fellowship</w:t>
+      </w:r>
+      <w:r>
+        <w:t xml:space="preserve"> </w:t>
+      </w:r>
+    </w:p>
+    <w:p>
+      <w:pPr>
+        <w:numPr>
+          <w:ilvl w:val="0"/>
+          <w:numId w:val="1008"/>
+        </w:numPr>
+        <w:pStyle w:val="Compact"/>
+      </w:pPr>
+      <w:r>
+        <w:t xml:space="preserve">Recipient of over several competitive science scholarships, fellowships, and awards totaling over $350,000 USD</w:t>
+      </w:r>
+    </w:p>
+    <w:p>
+      <w:pPr>
+        <w:numPr>
+          <w:ilvl w:val="0"/>
+          <w:numId w:val="1008"/>
+        </w:numPr>
+        <w:pStyle w:val="Compact"/>
+      </w:pPr>
+      <w:r>
+        <w:t xml:space="preserve">Developed and taught over 15 professional workshops and academic courses in topics including Scientific Programming, Life Sciences, Ornithology, and Ecology</w:t>
+      </w:r>
+    </w:p>
+    <w:bookmarkEnd w:id="26"/>
+    <w:bookmarkStart w:id="50" w:name="publications"/>
+    <w:p>
+      <w:pPr>
+        <w:pStyle w:val="Heading2"/>
+      </w:pPr>
+      <w:r>
+        <w:t xml:space="preserve">Publications</w:t>
+      </w:r>
+    </w:p>
+    <w:bookmarkStart w:id="49" w:name="refs"/>
+    <w:bookmarkStart w:id="27" w:name="ref-halpern2023priorities"/>
+    <w:p>
+      <w:pPr>
+        <w:pStyle w:val="Bibliography"/>
+      </w:pPr>
+      <w:r>
+        <w:t xml:space="preserve">1.</w:t>
+      </w:r>
+      <w:r>
+        <w:t xml:space="preserve"> </w:t>
+      </w:r>
+      <w:r>
+        <w:t xml:space="preserve">	</w:t>
+      </w:r>
+      <w:r>
+        <w:t xml:space="preserve">B. S. Halpern, C. Boettiger, M. C. Dietze, J. A. Gephart, P. Gonzalez, N. B. Grimm, P. M. Groffman, J. Gurevitch, S. E. Hobbie, K. J. Komatsu, others, Priorities for synthesis research in ecology and environmental science.</w:t>
+      </w:r>
+      <w:r>
+        <w:t xml:space="preserve"> </w:t>
+      </w:r>
+      <w:r>
+        <w:rPr>
+          <w:iCs/>
+          <w:i/>
+        </w:rPr>
+        <w:t xml:space="preserve">Ecosphere</w:t>
+      </w:r>
+      <w:r>
+        <w:t xml:space="preserve">.</w:t>
+      </w:r>
+      <w:r>
+        <w:t xml:space="preserve"> </w:t>
+      </w:r>
       <w:r>
         <w:rPr>
           <w:bCs/>
           <w:b/>
         </w:rPr>
-        <w:t xml:space="preserve">University of Florida (UF)</w:t>
-      </w:r>
-      <w:r>
-        <w:t xml:space="preserve">, Gainesville, Florida, US</w:t>
-      </w:r>
-      <w:r>
-        <w:br/>
-      </w:r>
-      <w:r>
-        <w:rPr>
-          <w:iCs/>
-          <w:i/>
-        </w:rPr>
-        <w:t xml:space="preserve">Invasion and Avian Ecology Graduate Research Assistant</w:t>
-      </w:r>
-      <w:r>
-        <w:t xml:space="preserve"> </w:t>
-      </w:r>
-      <w:r>
-        <w:t xml:space="preserve">| August 2013 - August 2015 | 40 hours per week</w:t>
-      </w:r>
-      <w:r>
-        <w:t xml:space="preserve"> </w:t>
-      </w:r>
-    </w:p>
-    <w:p>
-      <w:pPr>
-        <w:numPr>
-          <w:ilvl w:val="0"/>
-          <w:numId w:val="1006"/>
-        </w:numPr>
-        <w:pStyle w:val="Compact"/>
-      </w:pPr>
-      <w:r>
-        <w:t xml:space="preserve">Sought and received funding from the local police department and the University of Florida to enable nature-based activities, including new on-site trail development, at a local at-risk-of-recidivism youth program.</w:t>
-      </w:r>
-    </w:p>
-    <w:p>
-      <w:pPr>
-        <w:numPr>
-          <w:ilvl w:val="0"/>
-          <w:numId w:val="1006"/>
-        </w:numPr>
-        <w:pStyle w:val="Compact"/>
-      </w:pPr>
-      <w:r>
-        <w:t xml:space="preserve">Designed and conducted research resulting in 3 publications and becoming a top expert on urban bird populations.</w:t>
-      </w:r>
-    </w:p>
-    <w:p>
-      <w:pPr>
-        <w:numPr>
-          <w:ilvl w:val="0"/>
-          <w:numId w:val="1006"/>
-        </w:numPr>
-        <w:pStyle w:val="Compact"/>
-      </w:pPr>
-      <w:r>
-        <w:t xml:space="preserve">Taught and mentored undergraduate students, including developing workshops and lectures on the topics of scientific programming, invasive species, and geospatial modeling.</w:t>
-      </w:r>
-    </w:p>
-    <w:p>
-      <w:pPr>
-        <w:numPr>
-          <w:ilvl w:val="0"/>
-          <w:numId w:val="1006"/>
-        </w:numPr>
-        <w:pStyle w:val="Compact"/>
-      </w:pPr>
-      <w:r>
-        <w:t xml:space="preserve">Served as a graduate student representative on university and departmental initiatives.</w:t>
-      </w:r>
-    </w:p>
-    <w:bookmarkEnd w:id="22"/>
-    <w:bookmarkStart w:id="23" w:name="notable-awards-achievements"/>
-    <w:p>
-      <w:pPr>
-        <w:pStyle w:val="Heading2"/>
-      </w:pPr>
-      <w:r>
-        <w:t xml:space="preserve">Notable Awards &amp; Achievements</w:t>
-      </w:r>
-    </w:p>
-    <w:p>
-      <w:pPr>
-        <w:numPr>
-          <w:ilvl w:val="0"/>
-          <w:numId w:val="1007"/>
-        </w:numPr>
-        <w:pStyle w:val="Compact"/>
-      </w:pPr>
-      <w:r>
-        <w:t xml:space="preserve">First-time applicant recipient of the prestigious AAAS Science &amp; Technology Policy Fellowship</w:t>
-      </w:r>
-    </w:p>
-    <w:p>
-      <w:pPr>
-        <w:numPr>
-          <w:ilvl w:val="0"/>
-          <w:numId w:val="1007"/>
-        </w:numPr>
-        <w:pStyle w:val="Compact"/>
-      </w:pPr>
-      <w:r>
-        <w:t xml:space="preserve">First-time applicant recipient of the U.S. Geological Survey’s coveted Mendenhall Postdoctoral Research Fellowship</w:t>
-      </w:r>
-      <w:r>
-        <w:t xml:space="preserve"> </w:t>
-      </w:r>
-    </w:p>
-    <w:p>
-      <w:pPr>
-        <w:numPr>
-          <w:ilvl w:val="0"/>
-          <w:numId w:val="1007"/>
-        </w:numPr>
-        <w:pStyle w:val="Compact"/>
-      </w:pPr>
-      <w:r>
-        <w:t xml:space="preserve">Recipient of several competitive science technology and policy scholarships, fellowships, and awards totaling over $350,000 USD</w:t>
-      </w:r>
-    </w:p>
-    <w:p>
-      <w:pPr>
-        <w:numPr>
-          <w:ilvl w:val="0"/>
-          <w:numId w:val="1007"/>
-        </w:numPr>
-        <w:pStyle w:val="Compact"/>
-      </w:pPr>
-      <w:r>
-        <w:t xml:space="preserve">Developed and taught numerous professional workshops and academic courses in topics including Scientific Programming, Statistics, Life Sciences, Ornithology, and Ecology</w:t>
-      </w:r>
-    </w:p>
-    <w:bookmarkEnd w:id="23"/>
-    <w:bookmarkStart w:id="56" w:name="publications"/>
-    <w:p>
-      <w:pPr>
-        <w:pStyle w:val="Heading2"/>
-      </w:pPr>
-      <w:r>
-        <w:t xml:space="preserve">Publications</w:t>
-      </w:r>
-    </w:p>
-    <w:p>
-      <w:pPr>
-        <w:pStyle w:val="FirstParagraph"/>
-      </w:pPr>
-      <w:r>
-        <w:drawing>
-          <wp:inline>
-            <wp:extent cx="176022" cy="157162"/>
-            <wp:effectExtent b="0" l="0" r="0" t="0"/>
-            <wp:docPr descr="" title="" id="25" name="Picture"/>
-            <a:graphic>
-              <a:graphicData uri="http://schemas.openxmlformats.org/drawingml/2006/picture">
-                <pic:pic>
-                  <pic:nvPicPr>
-                    <pic:cNvPr descr="burnett_resume_files/figure-docx/fa-icon-a32c8471294266ceed38a8d3d266d74b.png" id="26" name="Picture"/>
-                    <pic:cNvPicPr>
-                      <a:picLocks noChangeArrowheads="1" noChangeAspect="1"/>
-                    </pic:cNvPicPr>
-                  </pic:nvPicPr>
-                  <pic:blipFill>
-                    <a:blip r:embed="rId24"/>
-                    <a:stretch>
-                      <a:fillRect/>
-                    </a:stretch>
-                  </pic:blipFill>
-                  <pic:spPr bwMode="auto">
-                    <a:xfrm>
-                      <a:off x="0" y="0"/>
-                      <a:ext cx="176022" cy="157162"/>
-                    </a:xfrm>
-                    <a:prstGeom prst="rect">
-                      <a:avLst/>
-                    </a:prstGeom>
-                    <a:noFill/>
-                    <a:ln w="9525">
-                      <a:noFill/>
-                      <a:headEnd/>
-                      <a:tailEnd/>
-                    </a:ln>
-                  </pic:spPr>
-                </pic:pic>
-              </a:graphicData>
-            </a:graphic>
-          </wp:inline>
-        </w:drawing>
-      </w:r>
-      <w:r>
-        <w:t xml:space="preserve">   16 peer-reviewed publications   </w:t>
-      </w:r>
-      <w:r>
-        <w:drawing>
-          <wp:inline>
-            <wp:extent cx="138303" cy="157162"/>
-            <wp:effectExtent b="0" l="0" r="0" t="0"/>
-            <wp:docPr descr="" title="" id="28" name="Picture"/>
-            <a:graphic>
-              <a:graphicData uri="http://schemas.openxmlformats.org/drawingml/2006/picture">
-                <pic:pic>
-                  <pic:nvPicPr>
-                    <pic:cNvPr descr="burnett_resume_files/figure-docx/fa-icon-5ea3361430ab42477e0145b37bf037cc.png" id="29" name="Picture"/>
-                    <pic:cNvPicPr>
-                      <a:picLocks noChangeArrowheads="1" noChangeAspect="1"/>
-                    </pic:cNvPicPr>
-                  </pic:nvPicPr>
-                  <pic:blipFill>
-                    <a:blip r:embed="rId27"/>
-                    <a:stretch>
-                      <a:fillRect/>
-                    </a:stretch>
-                  </pic:blipFill>
-                  <pic:spPr bwMode="auto">
-                    <a:xfrm>
-                      <a:off x="0" y="0"/>
-                      <a:ext cx="138303" cy="157162"/>
-                    </a:xfrm>
-                    <a:prstGeom prst="rect">
-                      <a:avLst/>
-                    </a:prstGeom>
-                    <a:noFill/>
-                    <a:ln w="9525">
-                      <a:noFill/>
-                      <a:headEnd/>
-                      <a:tailEnd/>
-                    </a:ln>
-                  </pic:spPr>
-                </pic:pic>
-              </a:graphicData>
-            </a:graphic>
-          </wp:inline>
-        </w:drawing>
-      </w:r>
-      <w:r>
-        <w:t xml:space="preserve">   1 book chapter   </w:t>
-      </w:r>
-      <w:r>
-        <w:drawing>
-          <wp:inline>
-            <wp:extent cx="117871" cy="157162"/>
-            <wp:effectExtent b="0" l="0" r="0" t="0"/>
-            <wp:docPr descr="" title="" id="31" name="Picture"/>
-            <a:graphic>
-              <a:graphicData uri="http://schemas.openxmlformats.org/drawingml/2006/picture">
-                <pic:pic>
-                  <pic:nvPicPr>
-                    <pic:cNvPr descr="burnett_resume_files/figure-docx/fa-icon-30c4616c049063884dd0a3d0075831eb.png" id="32" name="Picture"/>
-                    <pic:cNvPicPr>
-                      <a:picLocks noChangeArrowheads="1" noChangeAspect="1"/>
-                    </pic:cNvPicPr>
-                  </pic:nvPicPr>
-                  <pic:blipFill>
-                    <a:blip r:embed="rId30"/>
-                    <a:stretch>
-                      <a:fillRect/>
-                    </a:stretch>
-                  </pic:blipFill>
-                  <pic:spPr bwMode="auto">
-                    <a:xfrm>
-                      <a:off x="0" y="0"/>
-                      <a:ext cx="117871" cy="157162"/>
-                    </a:xfrm>
-                    <a:prstGeom prst="rect">
-                      <a:avLst/>
-                    </a:prstGeom>
-                    <a:noFill/>
-                    <a:ln w="9525">
-                      <a:noFill/>
-                      <a:headEnd/>
-                      <a:tailEnd/>
-                    </a:ln>
-                  </pic:spPr>
-                </pic:pic>
-              </a:graphicData>
-            </a:graphic>
-          </wp:inline>
-        </w:drawing>
-      </w:r>
-      <w:r>
-        <w:rPr>
-          <w:iCs/>
-          <w:i/>
-        </w:rPr>
-        <w:t xml:space="preserve">in top Earth and life science journals</w:t>
-      </w:r>
-    </w:p>
-    <w:bookmarkStart w:id="55" w:name="refs"/>
-    <w:bookmarkStart w:id="33" w:name="ref-halpern2023priorities"/>
+        <w:t xml:space="preserve">14</w:t>
+      </w:r>
+      <w:r>
+        <w:t xml:space="preserve">, e4342 (2023).</w:t>
+      </w:r>
+    </w:p>
+    <w:bookmarkEnd w:id="27"/>
+    <w:bookmarkStart w:id="28" w:name="ref-allen2019serdp"/>
     <w:p>
       <w:pPr>
         <w:pStyle w:val="Bibliography"/>
       </w:pPr>
       <w:r>
-        <w:t xml:space="preserve">1.</w:t>
+        <w:t xml:space="preserve">2.</w:t>
       </w:r>
       <w:r>
         <w:t xml:space="preserve"> </w:t>
@@ -1109,17 +1100,36 @@
         <w:t xml:space="preserve">	</w:t>
       </w:r>
       <w:r>
-        <w:t xml:space="preserve">B. S. Halpern, C. Boettiger, M. C. Dietze, J. A. Gephart, P. Gonzalez, N. B. Grimm, P. M. Groffman, J. Gurevitch, S. E. Hobbie, K. J. Komatsu, others, Priorities for synthesis research in ecology and environmental science.</w:t>
-      </w:r>
-      <w:r>
-        <w:t xml:space="preserve"> </w:t>
-      </w:r>
-      <w:r>
-        <w:rPr>
-          <w:iCs/>
-          <w:i/>
-        </w:rPr>
-        <w:t xml:space="preserve">Ecosphere</w:t>
+        <w:t xml:space="preserve">C. Allen, J. L. Burnett, C. P. Roberts, D. Twidwell, D. G. Angeler, SERDP project RC-2510: Global change, vulnerability and resilience: Management options for an uncertain future (2019).</w:t>
+      </w:r>
+    </w:p>
+    <w:bookmarkEnd w:id="28"/>
+    <w:bookmarkStart w:id="29" w:name="ref-burnett2021ten"/>
+    <w:p>
+      <w:pPr>
+        <w:pStyle w:val="Bibliography"/>
+      </w:pPr>
+      <w:r>
+        <w:t xml:space="preserve">3.</w:t>
+      </w:r>
+      <w:r>
+        <w:t xml:space="preserve"> </w:t>
+      </w:r>
+      <w:r>
+        <w:t xml:space="preserve">	</w:t>
+      </w:r>
+      <w:r>
+        <w:t xml:space="preserve">J. L. Burnett, R. Dale, C.-Y. Hou, G. Palomo-Munoz, K. S. Whitney, S. Aulenbach, R. S. Bristol, D. Valle, T. P. Wellman, Ten simple rules for creating a scientific web application.</w:t>
+      </w:r>
+      <w:r>
+        <w:t xml:space="preserve"> </w:t>
+      </w:r>
+      <w:r>
+        <w:rPr>
+          <w:iCs/>
+          <w:i/>
+        </w:rPr>
+        <w:t xml:space="preserve">PLOS Computational Biology</w:t>
       </w:r>
       <w:r>
         <w:t xml:space="preserve">.</w:t>
@@ -1132,20 +1142,20 @@
           <w:bCs/>
           <w:b/>
         </w:rPr>
-        <w:t xml:space="preserve">14</w:t>
-      </w:r>
-      <w:r>
-        <w:t xml:space="preserve">, e4342 (2023).</w:t>
-      </w:r>
-    </w:p>
-    <w:bookmarkEnd w:id="33"/>
-    <w:bookmarkStart w:id="34" w:name="ref-allen2019serdp"/>
+        <w:t xml:space="preserve">17</w:t>
+      </w:r>
+      <w:r>
+        <w:t xml:space="preserve">, e1009574 (2021).</w:t>
+      </w:r>
+    </w:p>
+    <w:bookmarkEnd w:id="29"/>
+    <w:bookmarkStart w:id="30" w:name="ref-erickson2021paths"/>
     <w:p>
       <w:pPr>
         <w:pStyle w:val="Bibliography"/>
       </w:pPr>
       <w:r>
-        <w:t xml:space="preserve">2.</w:t>
+        <w:t xml:space="preserve">4.</w:t>
       </w:r>
       <w:r>
         <w:t xml:space="preserve"> </w:t>
@@ -1154,36 +1164,17 @@
         <w:t xml:space="preserve">	</w:t>
       </w:r>
       <w:r>
-        <w:t xml:space="preserve">C. Allen, J. L. Burnett, C. P. Roberts, D. Twidwell, D. G. Angeler, SERDP project RC-2510: Global change, vulnerability and resilience: Management options for an uncertain future (2019).</w:t>
-      </w:r>
-    </w:p>
-    <w:bookmarkEnd w:id="34"/>
-    <w:bookmarkStart w:id="35" w:name="ref-burnett2021ten"/>
-    <w:p>
-      <w:pPr>
-        <w:pStyle w:val="Bibliography"/>
-      </w:pPr>
-      <w:r>
-        <w:t xml:space="preserve">3.</w:t>
-      </w:r>
-      <w:r>
-        <w:t xml:space="preserve"> </w:t>
-      </w:r>
-      <w:r>
-        <w:t xml:space="preserve">	</w:t>
-      </w:r>
-      <w:r>
-        <w:t xml:space="preserve">J. L. Burnett, R. Dale, C.-Y. Hou, G. Palomo-Munoz, K. S. Whitney, S. Aulenbach, R. S. Bristol, D. Valle, T. P. Wellman, Ten simple rules for creating a scientific web application.</w:t>
-      </w:r>
-      <w:r>
-        <w:t xml:space="preserve"> </w:t>
-      </w:r>
-      <w:r>
-        <w:rPr>
-          <w:iCs/>
-          <w:i/>
-        </w:rPr>
-        <w:t xml:space="preserve">PLOS Computational Biology</w:t>
+        <w:t xml:space="preserve">R. A. Erickson, J. L. Burnett, M. T. Wiltermuth, E. A. Bulliner, L. Hsu, Paths to computational fluency for natural resource educators, researchers, and managers.</w:t>
+      </w:r>
+      <w:r>
+        <w:t xml:space="preserve"> </w:t>
+      </w:r>
+      <w:r>
+        <w:rPr>
+          <w:iCs/>
+          <w:i/>
+        </w:rPr>
+        <w:t xml:space="preserve">Natural Resource Modeling</w:t>
       </w:r>
       <w:r>
         <w:t xml:space="preserve">.</w:t>
@@ -1196,20 +1187,20 @@
           <w:bCs/>
           <w:b/>
         </w:rPr>
-        <w:t xml:space="preserve">17</w:t>
-      </w:r>
-      <w:r>
-        <w:t xml:space="preserve">, e1009574 (2021).</w:t>
-      </w:r>
-    </w:p>
-    <w:bookmarkEnd w:id="35"/>
-    <w:bookmarkStart w:id="36" w:name="ref-erickson2021paths"/>
+        <w:t xml:space="preserve">34</w:t>
+      </w:r>
+      <w:r>
+        <w:t xml:space="preserve">, e12318 (2021).</w:t>
+      </w:r>
+    </w:p>
+    <w:bookmarkEnd w:id="30"/>
+    <w:bookmarkStart w:id="31" w:name="ref-burnett2020introduced"/>
     <w:p>
       <w:pPr>
         <w:pStyle w:val="Bibliography"/>
       </w:pPr>
       <w:r>
-        <w:t xml:space="preserve">4.</w:t>
+        <w:t xml:space="preserve">5.</w:t>
       </w:r>
       <w:r>
         <w:t xml:space="preserve"> </w:t>
@@ -1218,17 +1209,49 @@
         <w:t xml:space="preserve">	</w:t>
       </w:r>
       <w:r>
-        <w:t xml:space="preserve">R. A. Erickson, J. L. Burnett, M. T. Wiltermuth, E. A. Bulliner, L. Hsu, Paths to computational fluency for natural resource educators, researchers, and managers.</w:t>
-      </w:r>
-      <w:r>
-        <w:t xml:space="preserve"> </w:t>
-      </w:r>
-      <w:r>
-        <w:rPr>
-          <w:iCs/>
-          <w:i/>
-        </w:rPr>
-        <w:t xml:space="preserve">Natural Resource Modeling</w:t>
+        <w:t xml:space="preserve">J. L. Burnett, C. R. Allen, "Continental analysis of invasive birds: North america" in</w:t>
+      </w:r>
+      <w:r>
+        <w:t xml:space="preserve"> </w:t>
+      </w:r>
+      <w:r>
+        <w:rPr>
+          <w:iCs/>
+          <w:i/>
+        </w:rPr>
+        <w:t xml:space="preserve">Global trends and impacts of alien invasive birds</w:t>
+      </w:r>
+      <w:r>
+        <w:t xml:space="preserve">, C. T. Downs, L. A. Hart, Eds. (CABI, Wallingford, U.K., 2020).</w:t>
+      </w:r>
+    </w:p>
+    <w:bookmarkEnd w:id="31"/>
+    <w:bookmarkStart w:id="32" w:name="ref-burnett2019bbsassistant"/>
+    <w:p>
+      <w:pPr>
+        <w:pStyle w:val="Bibliography"/>
+      </w:pPr>
+      <w:r>
+        <w:t xml:space="preserve">6.</w:t>
+      </w:r>
+      <w:r>
+        <w:t xml:space="preserve"> </w:t>
+      </w:r>
+      <w:r>
+        <w:t xml:space="preserve">	</w:t>
+      </w:r>
+      <w:r>
+        <w:t xml:space="preserve">J. L. Burnett, L. Wszola, G. Palomo-Muñoz, bbsAssistant: An r package for downloading and handling data and information from the north american breeding bird survey.</w:t>
+      </w:r>
+      <w:r>
+        <w:t xml:space="preserve"> </w:t>
+      </w:r>
+      <w:r>
+        <w:rPr>
+          <w:iCs/>
+          <w:i/>
+        </w:rPr>
+        <w:t xml:space="preserve">Journal of Open Source Software</w:t>
       </w:r>
       <w:r>
         <w:t xml:space="preserve">.</w:t>
@@ -1241,20 +1264,20 @@
           <w:bCs/>
           <w:b/>
         </w:rPr>
-        <w:t xml:space="preserve">34</w:t>
-      </w:r>
-      <w:r>
-        <w:t xml:space="preserve">, e12318 (2021).</w:t>
-      </w:r>
-    </w:p>
-    <w:bookmarkEnd w:id="36"/>
-    <w:bookmarkStart w:id="37" w:name="ref-burnett2020introduced"/>
+        <w:t xml:space="preserve">4</w:t>
+      </w:r>
+      <w:r>
+        <w:t xml:space="preserve">, 1768 (2019).</w:t>
+      </w:r>
+    </w:p>
+    <w:bookmarkEnd w:id="32"/>
+    <w:bookmarkStart w:id="33" w:name="ref-burnett2019regime"/>
     <w:p>
       <w:pPr>
         <w:pStyle w:val="Bibliography"/>
       </w:pPr>
       <w:r>
-        <w:t xml:space="preserve">5.</w:t>
+        <w:t xml:space="preserve">7.</w:t>
       </w:r>
       <w:r>
         <w:t xml:space="preserve"> </w:t>
@@ -1263,30 +1286,17 @@
         <w:t xml:space="preserve">	</w:t>
       </w:r>
       <w:r>
-        <w:t xml:space="preserve">J. L. Burnett, C. R. Allen, "Continental analysis of invasive birds: North america" in</w:t>
-      </w:r>
-      <w:r>
-        <w:t xml:space="preserve"> </w:t>
-      </w:r>
-      <w:r>
-        <w:rPr>
-          <w:iCs/>
-          <w:i/>
-        </w:rPr>
-        <w:t xml:space="preserve">Global trends and impacts of alien invasive birds</w:t>
-      </w:r>
-      <w:r>
-        <w:t xml:space="preserve">, C. T. Downs, L. A. Hart, Eds. (CABI, Wallingford, U.K., 2020).</w:t>
-      </w:r>
-    </w:p>
-    <w:bookmarkEnd w:id="37"/>
-    <w:bookmarkStart w:id="38" w:name="ref-burnett2019bbsassistant"/>
+        <w:t xml:space="preserve">J. L. Burnett, thesis, University of Nebraska-Lincoln (2019).</w:t>
+      </w:r>
+    </w:p>
+    <w:bookmarkEnd w:id="33"/>
+    <w:bookmarkStart w:id="35" w:name="ref-roberts2018early"/>
     <w:p>
       <w:pPr>
         <w:pStyle w:val="Bibliography"/>
       </w:pPr>
       <w:r>
-        <w:t xml:space="preserve">6.</w:t>
+        <w:t xml:space="preserve">8.</w:t>
       </w:r>
       <w:r>
         <w:t xml:space="preserve"> </w:t>
@@ -1295,76 +1305,12 @@
         <w:t xml:space="preserve">	</w:t>
       </w:r>
       <w:r>
-        <w:t xml:space="preserve">J. L. Burnett, L. Wszola, G. Palomo-Muñoz, bbsAssistant: An r package for downloading and handling data and information from the north american breeding bird survey.</w:t>
-      </w:r>
-      <w:r>
-        <w:t xml:space="preserve"> </w:t>
-      </w:r>
-      <w:r>
-        <w:rPr>
-          <w:iCs/>
-          <w:i/>
-        </w:rPr>
-        <w:t xml:space="preserve">Journal of Open Source Software</w:t>
-      </w:r>
-      <w:r>
-        <w:t xml:space="preserve">.</w:t>
-      </w:r>
-      <w:r>
-        <w:t xml:space="preserve"> </w:t>
-      </w:r>
-      <w:r>
-        <w:rPr>
-          <w:bCs/>
-          <w:b/>
-        </w:rPr>
-        <w:t xml:space="preserve">4</w:t>
-      </w:r>
-      <w:r>
-        <w:t xml:space="preserve">, 1768 (2019).</w:t>
-      </w:r>
-    </w:p>
-    <w:bookmarkEnd w:id="38"/>
-    <w:bookmarkStart w:id="39" w:name="ref-burnett2019regime"/>
-    <w:p>
-      <w:pPr>
-        <w:pStyle w:val="Bibliography"/>
-      </w:pPr>
-      <w:r>
-        <w:t xml:space="preserve">7.</w:t>
-      </w:r>
-      <w:r>
-        <w:t xml:space="preserve"> </w:t>
-      </w:r>
-      <w:r>
-        <w:t xml:space="preserve">	</w:t>
-      </w:r>
-      <w:r>
-        <w:t xml:space="preserve">J. L. Burnett, thesis, University of Nebraska-Lincoln (2019).</w:t>
-      </w:r>
-    </w:p>
-    <w:bookmarkEnd w:id="39"/>
-    <w:bookmarkStart w:id="41" w:name="ref-roberts2018early"/>
-    <w:p>
-      <w:pPr>
-        <w:pStyle w:val="Bibliography"/>
-      </w:pPr>
-      <w:r>
-        <w:t xml:space="preserve">8.</w:t>
-      </w:r>
-      <w:r>
-        <w:t xml:space="preserve"> </w:t>
-      </w:r>
-      <w:r>
-        <w:t xml:space="preserve">	</w:t>
-      </w:r>
-      <w:r>
         <w:t xml:space="preserve">C. P. Roberts, D. Twidwell, J. L. Burnett, V. M. Donovan, C. L. Wonkka, C. L. Bielski, A. S. Garmestani, D. G. Angeler, T. Eason, B. W. Allred, M. O. Jones, D. E. Naugle, S. M. Sundstrom, C. R. Allen,</w:t>
       </w:r>
       <w:r>
         <w:t xml:space="preserve"> </w:t>
       </w:r>
-      <w:hyperlink r:id="rId40">
+      <w:hyperlink r:id="rId34">
         <w:r>
           <w:rPr>
             <w:rStyle w:val="Hyperlink"/>
@@ -1402,8 +1348,8 @@
         <w:t xml:space="preserve">, 659–670 (2018).</w:t>
       </w:r>
     </w:p>
-    <w:bookmarkEnd w:id="41"/>
-    <w:bookmarkStart w:id="43" w:name="ref-donovan2018social"/>
+    <w:bookmarkEnd w:id="35"/>
+    <w:bookmarkStart w:id="37" w:name="ref-donovan2018social"/>
     <w:p>
       <w:pPr>
         <w:pStyle w:val="Bibliography"/>
@@ -1423,7 +1369,7 @@
       <w:r>
         <w:t xml:space="preserve"> </w:t>
       </w:r>
-      <w:hyperlink r:id="rId42">
+      <w:hyperlink r:id="rId36">
         <w:r>
           <w:rPr>
             <w:rStyle w:val="Hyperlink"/>
@@ -1461,8 +1407,8 @@
         <w:t xml:space="preserve">, 9624–9632 (2018).</w:t>
       </w:r>
     </w:p>
-    <w:bookmarkEnd w:id="43"/>
-    <w:bookmarkStart w:id="45" w:name="ref-lasorte2018opportunities"/>
+    <w:bookmarkEnd w:id="37"/>
+    <w:bookmarkStart w:id="39" w:name="ref-lasorte2018opportunities"/>
     <w:p>
       <w:pPr>
         <w:pStyle w:val="Bibliography"/>
@@ -1482,7 +1428,7 @@
       <w:r>
         <w:t xml:space="preserve"> </w:t>
       </w:r>
-      <w:hyperlink r:id="rId44">
+      <w:hyperlink r:id="rId38">
         <w:r>
           <w:rPr>
             <w:rStyle w:val="Hyperlink"/>
@@ -1520,8 +1466,8 @@
         <w:t xml:space="preserve">, 414–426 (2018).</w:t>
       </w:r>
     </w:p>
-    <w:bookmarkEnd w:id="45"/>
-    <w:bookmarkStart w:id="47" w:name="ref-chuang2018enhancing"/>
+    <w:bookmarkEnd w:id="39"/>
+    <w:bookmarkStart w:id="41" w:name="ref-chuang2018enhancing"/>
     <w:p>
       <w:pPr>
         <w:pStyle w:val="Bibliography"/>
@@ -1541,7 +1487,7 @@
       <w:r>
         <w:t xml:space="preserve"> </w:t>
       </w:r>
-      <w:hyperlink r:id="rId46">
+      <w:hyperlink r:id="rId40">
         <w:r>
           <w:rPr>
             <w:rStyle w:val="Hyperlink"/>
@@ -1579,8 +1525,8 @@
         <w:t xml:space="preserve">, 353–362 (2018).</w:t>
       </w:r>
     </w:p>
-    <w:bookmarkEnd w:id="47"/>
-    <w:bookmarkStart w:id="48" w:name="ref-burnett2018thermal"/>
+    <w:bookmarkEnd w:id="41"/>
+    <w:bookmarkStart w:id="42" w:name="ref-burnett2018thermal"/>
     <w:p>
       <w:pPr>
         <w:pStyle w:val="Bibliography"/>
@@ -1633,8 +1579,8 @@
         <w:t xml:space="preserve">, 140–144 (2018).</w:t>
       </w:r>
     </w:p>
-    <w:bookmarkEnd w:id="48"/>
-    <w:bookmarkStart w:id="50" w:name="ref-burnett2017range"/>
+    <w:bookmarkEnd w:id="42"/>
+    <w:bookmarkStart w:id="44" w:name="ref-burnett2017range"/>
     <w:p>
       <w:pPr>
         <w:pStyle w:val="Bibliography"/>
@@ -1654,7 +1600,7 @@
       <w:r>
         <w:t xml:space="preserve"> </w:t>
       </w:r>
-      <w:hyperlink r:id="rId49">
+      <w:hyperlink r:id="rId43">
         <w:r>
           <w:rPr>
             <w:rStyle w:val="Hyperlink"/>
@@ -1746,8 +1692,8 @@
         <w:t xml:space="preserve">, 5–9 (2017).</w:t>
       </w:r>
     </w:p>
-    <w:bookmarkEnd w:id="50"/>
-    <w:bookmarkStart w:id="52" w:name="ref-allen2016avoiding"/>
+    <w:bookmarkEnd w:id="44"/>
+    <w:bookmarkStart w:id="46" w:name="ref-allen2016avoiding"/>
     <w:p>
       <w:pPr>
         <w:pStyle w:val="Bibliography"/>
@@ -1793,7 +1739,7 @@
       <w:r>
         <w:t xml:space="preserve">(2016), doi:</w:t>
       </w:r>
-      <w:hyperlink r:id="rId51">
+      <w:hyperlink r:id="rId45">
         <w:r>
           <w:rPr>
             <w:rStyle w:val="Hyperlink"/>
@@ -1805,8 +1751,8 @@
         <w:t xml:space="preserve">.</w:t>
       </w:r>
     </w:p>
-    <w:bookmarkEnd w:id="52"/>
-    <w:bookmarkStart w:id="53" w:name="ref-burnett2016songbird"/>
+    <w:bookmarkEnd w:id="46"/>
+    <w:bookmarkStart w:id="47" w:name="ref-burnett2016songbird"/>
     <w:p>
       <w:pPr>
         <w:pStyle w:val="Bibliography"/>
@@ -1856,8 +1802,8 @@
         <w:t xml:space="preserve">, 157–168 (2016).</w:t>
       </w:r>
     </w:p>
-    <w:bookmarkEnd w:id="53"/>
-    <w:bookmarkStart w:id="54" w:name="ref-burnett2015recent"/>
+    <w:bookmarkEnd w:id="47"/>
+    <w:bookmarkStart w:id="48" w:name="ref-burnett2015recent"/>
     <w:p>
       <w:pPr>
         <w:pStyle w:val="Bibliography"/>
@@ -1928,32 +1874,23 @@
         <w:t xml:space="preserve">, 167–172 (2015).</w:t>
       </w:r>
     </w:p>
-    <w:bookmarkEnd w:id="54"/>
-    <w:bookmarkEnd w:id="55"/>
-    <w:bookmarkEnd w:id="56"/>
-    <w:bookmarkStart w:id="59" w:name="presentations"/>
+    <w:bookmarkEnd w:id="48"/>
+    <w:bookmarkEnd w:id="49"/>
+    <w:bookmarkEnd w:id="50"/>
+    <w:bookmarkStart w:id="51" w:name="select-invited-presentations"/>
     <w:p>
       <w:pPr>
         <w:pStyle w:val="Heading2"/>
       </w:pPr>
       <w:r>
-        <w:t xml:space="preserve">Presentations</w:t>
-      </w:r>
-    </w:p>
-    <w:bookmarkStart w:id="57" w:name="invited"/>
-    <w:p>
-      <w:pPr>
-        <w:pStyle w:val="Heading3"/>
-      </w:pPr>
-      <w:r>
-        <w:t xml:space="preserve">Invited</w:t>
-      </w:r>
-    </w:p>
-    <w:p>
-      <w:pPr>
-        <w:numPr>
-          <w:ilvl w:val="0"/>
-          <w:numId w:val="1008"/>
+        <w:t xml:space="preserve">Select Invited Presentations</w:t>
+      </w:r>
+    </w:p>
+    <w:p>
+      <w:pPr>
+        <w:numPr>
+          <w:ilvl w:val="0"/>
+          <w:numId w:val="1009"/>
         </w:numPr>
         <w:pStyle w:val="Compact"/>
       </w:pPr>
@@ -1978,32 +1915,7 @@
       <w:pPr>
         <w:numPr>
           <w:ilvl w:val="0"/>
-          <w:numId w:val="1008"/>
-        </w:numPr>
-        <w:pStyle w:val="Compact"/>
-      </w:pPr>
-      <w:r>
-        <w:t xml:space="preserve">NASA Earth Science for Fisheries Ecology and Management.</w:t>
-      </w:r>
-      <w:r>
-        <w:t xml:space="preserve"> </w:t>
-      </w:r>
-      <w:r>
-        <w:rPr>
-          <w:iCs/>
-          <w:i/>
-        </w:rPr>
-        <w:t xml:space="preserve">American Fisheries Society Conference</w:t>
-      </w:r>
-      <w:r>
-        <w:t xml:space="preserve">, Grand Rapids, MI, 2023</w:t>
-      </w:r>
-    </w:p>
-    <w:p>
-      <w:pPr>
-        <w:numPr>
-          <w:ilvl w:val="0"/>
-          <w:numId w:val="1008"/>
+          <w:numId w:val="1009"/>
         </w:numPr>
         <w:pStyle w:val="Compact"/>
       </w:pPr>
@@ -2028,7 +1940,7 @@
       <w:pPr>
         <w:numPr>
           <w:ilvl w:val="0"/>
-          <w:numId w:val="1008"/>
+          <w:numId w:val="1009"/>
         </w:numPr>
         <w:pStyle w:val="Compact"/>
       </w:pPr>
@@ -2053,7 +1965,7 @@
       <w:pPr>
         <w:numPr>
           <w:ilvl w:val="0"/>
-          <w:numId w:val="1008"/>
+          <w:numId w:val="1009"/>
         </w:numPr>
         <w:pStyle w:val="Compact"/>
       </w:pPr>
@@ -2078,32 +1990,7 @@
       <w:pPr>
         <w:numPr>
           <w:ilvl w:val="0"/>
-          <w:numId w:val="1008"/>
-        </w:numPr>
-        <w:pStyle w:val="Compact"/>
-      </w:pPr>
-      <w:r>
-        <w:t xml:space="preserve">Overview of NASA Earth Science Division resources and opportunities.</w:t>
-      </w:r>
-      <w:r>
-        <w:t xml:space="preserve"> </w:t>
-      </w:r>
-      <w:r>
-        <w:rPr>
-          <w:iCs/>
-          <w:i/>
-        </w:rPr>
-        <w:t xml:space="preserve">University of Colorado</w:t>
-      </w:r>
-      <w:r>
-        <w:t xml:space="preserve">, Boulder, CO, 2023</w:t>
-      </w:r>
-    </w:p>
-    <w:p>
-      <w:pPr>
-        <w:numPr>
-          <w:ilvl w:val="0"/>
-          <w:numId w:val="1008"/>
+          <w:numId w:val="1009"/>
         </w:numPr>
         <w:pStyle w:val="Compact"/>
       </w:pPr>
@@ -2128,7 +2015,7 @@
       <w:pPr>
         <w:numPr>
           <w:ilvl w:val="0"/>
-          <w:numId w:val="1008"/>
+          <w:numId w:val="1009"/>
         </w:numPr>
         <w:pStyle w:val="Compact"/>
       </w:pPr>
@@ -2153,32 +2040,7 @@
       <w:pPr>
         <w:numPr>
           <w:ilvl w:val="0"/>
-          <w:numId w:val="1008"/>
-        </w:numPr>
-        <w:pStyle w:val="Compact"/>
-      </w:pPr>
-      <w:r>
-        <w:t xml:space="preserve">Opportunities for STEM students at NASA: an emphasis on SMD and ESD student and early career resources and opportunities.</w:t>
-      </w:r>
-      <w:r>
-        <w:t xml:space="preserve"> </w:t>
-      </w:r>
-      <w:r>
-        <w:rPr>
-          <w:iCs/>
-          <w:i/>
-        </w:rPr>
-        <w:t xml:space="preserve">Salt Lake City Community College</w:t>
-      </w:r>
-      <w:r>
-        <w:t xml:space="preserve">, Salt Lake City, UT, 2023.</w:t>
-      </w:r>
-    </w:p>
-    <w:p>
-      <w:pPr>
-        <w:numPr>
-          <w:ilvl w:val="0"/>
-          <w:numId w:val="1008"/>
+          <w:numId w:val="1009"/>
         </w:numPr>
         <w:pStyle w:val="Compact"/>
       </w:pPr>
@@ -2203,7 +2065,7 @@
       <w:pPr>
         <w:numPr>
           <w:ilvl w:val="0"/>
-          <w:numId w:val="1008"/>
+          <w:numId w:val="1009"/>
         </w:numPr>
         <w:pStyle w:val="Compact"/>
       </w:pPr>
@@ -2228,7 +2090,7 @@
       <w:pPr>
         <w:numPr>
           <w:ilvl w:val="0"/>
-          <w:numId w:val="1008"/>
+          <w:numId w:val="1009"/>
         </w:numPr>
         <w:pStyle w:val="Compact"/>
       </w:pPr>
@@ -2253,7 +2115,7 @@
       <w:pPr>
         <w:numPr>
           <w:ilvl w:val="0"/>
-          <w:numId w:val="1008"/>
+          <w:numId w:val="1009"/>
         </w:numPr>
         <w:pStyle w:val="Compact"/>
       </w:pPr>
@@ -2265,7 +2127,7 @@
       <w:pPr>
         <w:numPr>
           <w:ilvl w:val="0"/>
-          <w:numId w:val="1008"/>
+          <w:numId w:val="1009"/>
         </w:numPr>
         <w:pStyle w:val="Compact"/>
       </w:pPr>
@@ -2305,7 +2167,7 @@
       <w:pPr>
         <w:numPr>
           <w:ilvl w:val="0"/>
-          <w:numId w:val="1008"/>
+          <w:numId w:val="1009"/>
         </w:numPr>
         <w:pStyle w:val="Compact"/>
       </w:pPr>
@@ -2328,15 +2190,11 @@
       <w:r>
         <w:t xml:space="preserve"> </w:t>
       </w:r>
-    </w:p>
-    <w:bookmarkEnd w:id="57"/>
-    <w:bookmarkStart w:id="58" w:name="contributed"/>
-    <w:p>
-      <w:pPr>
-        <w:pStyle w:val="Heading3"/>
-      </w:pPr>
-      <w:r>
-        <w:t xml:space="preserve">Contributed</w:t>
+      <w:r>
+        <w:t xml:space="preserve"> </w:t>
+      </w:r>
+      <w:r>
+        <w:t xml:space="preserve">### Contributed</w:t>
       </w:r>
     </w:p>
     <w:p>
@@ -2347,12 +2205,6 @@
         </w:numPr>
         <w:pStyle w:val="Compact"/>
       </w:pPr>
-      <w:r>
-        <w:t xml:space="preserve">Estes, M. &amp;</w:t>
-      </w:r>
-      <w:r>
-        <w:t xml:space="preserve"> </w:t>
-      </w:r>
       <w:r>
         <w:rPr>
           <w:bCs/>
@@ -2361,20 +2213,20 @@
         <w:t xml:space="preserve">Burnett, J.L.</w:t>
       </w:r>
       <w:r>
-        <w:t xml:space="preserve">. Fisheries ecology and management using NASA data assets.</w:t>
-      </w:r>
-      <w:r>
-        <w:t xml:space="preserve"> </w:t>
-      </w:r>
-      <w:r>
-        <w:rPr>
-          <w:iCs/>
-          <w:i/>
-        </w:rPr>
-        <w:t xml:space="preserve">9th World Fisheries Congress</w:t>
-      </w:r>
-      <w:r>
-        <w:t xml:space="preserve">, Oral presentation. Seattle, WA, 2024</w:t>
+        <w:t xml:space="preserve">. Advances in airborne and satellite remote sensing for wildlife ecology and management.</w:t>
+      </w:r>
+      <w:r>
+        <w:t xml:space="preserve"> </w:t>
+      </w:r>
+      <w:r>
+        <w:rPr>
+          <w:iCs/>
+          <w:i/>
+        </w:rPr>
+        <w:t xml:space="preserve">The Wildlife Society</w:t>
+      </w:r>
+      <w:r>
+        <w:t xml:space="preserve">, Oral presentation and panelist. Louisville, KY, 2023</w:t>
       </w:r>
     </w:p>
     <w:p>
@@ -2393,20 +2245,20 @@
         <w:t xml:space="preserve">Burnett, J.L.</w:t>
       </w:r>
       <w:r>
-        <w:t xml:space="preserve">. Advances in airborne and satellite remote sensing for wildlife ecology and management.</w:t>
-      </w:r>
-      <w:r>
-        <w:t xml:space="preserve"> </w:t>
-      </w:r>
-      <w:r>
-        <w:rPr>
-          <w:iCs/>
-          <w:i/>
-        </w:rPr>
-        <w:t xml:space="preserve">The Wildlife Society</w:t>
-      </w:r>
-      <w:r>
-        <w:t xml:space="preserve">, Oral presentation and panelist. Louisville, KY, 2023</w:t>
+        <w:t xml:space="preserve">, N.B. Price, and A.J. Tyre. A novel method for tracking ecosystem trajectory and abrupt change in space-time: distance traveled.</w:t>
+      </w:r>
+      <w:r>
+        <w:t xml:space="preserve"> </w:t>
+      </w:r>
+      <w:r>
+        <w:rPr>
+          <w:iCs/>
+          <w:i/>
+        </w:rPr>
+        <w:t xml:space="preserve">International Association for Landscape Ecology</w:t>
+      </w:r>
+      <w:r>
+        <w:t xml:space="preserve">, Oral presentation. Fort Collins, CO, 2019</w:t>
       </w:r>
     </w:p>
     <w:p>
@@ -2425,20 +2277,20 @@
         <w:t xml:space="preserve">Burnett, J.L.</w:t>
       </w:r>
       <w:r>
-        <w:t xml:space="preserve">, N.B. Price, and A.J. Tyre. A novel method for tracking ecosystem trajectory and abrupt change in space-time: distance traveled.</w:t>
-      </w:r>
-      <w:r>
-        <w:t xml:space="preserve"> </w:t>
-      </w:r>
-      <w:r>
-        <w:rPr>
-          <w:iCs/>
-          <w:i/>
-        </w:rPr>
-        <w:t xml:space="preserve">International Association for Landscape Ecology</w:t>
-      </w:r>
-      <w:r>
-        <w:t xml:space="preserve">, Oral presentation. Fort Collins, CO, 2019</w:t>
+        <w:t xml:space="preserve">, R. Crystal-Ornelas, D. Fogarty, K. Hogan, C.R. Allen, M. Bomberger Brown, D. Twidwell, and C.A. Lepczyk. Impacts of non-native birds on native wildlife in urban ecosystems: where is the evidence?</w:t>
+      </w:r>
+      <w:r>
+        <w:t xml:space="preserve"> </w:t>
+      </w:r>
+      <w:r>
+        <w:rPr>
+          <w:iCs/>
+          <w:i/>
+        </w:rPr>
+        <w:t xml:space="preserve">Natural Areas Conference</w:t>
+      </w:r>
+      <w:r>
+        <w:t xml:space="preserve">, Oral presentation. Indiana, 2018</w:t>
       </w:r>
     </w:p>
     <w:p>
@@ -2457,20 +2309,20 @@
         <w:t xml:space="preserve">Burnett, J.L.</w:t>
       </w:r>
       <w:r>
-        <w:t xml:space="preserve">, R. Crystal-Ornelas, D. Fogarty, K. Hogan, C.R. Allen, M. Bomberger Brown, D. Twidwell, and C.A. Lepczyk. Impacts of non-native birds on native wildlife in urban ecosystems: where is the evidence?</w:t>
-      </w:r>
-      <w:r>
-        <w:t xml:space="preserve"> </w:t>
-      </w:r>
-      <w:r>
-        <w:rPr>
-          <w:iCs/>
-          <w:i/>
-        </w:rPr>
-        <w:t xml:space="preserve">Natural Areas Conference</w:t>
-      </w:r>
-      <w:r>
-        <w:t xml:space="preserve">, Oral presentation. Indiana, 2018</w:t>
+        <w:t xml:space="preserve">, B. Fath, A. Rodenkova. Advances in ecological regime shift detection,</w:t>
+      </w:r>
+      <w:r>
+        <w:t xml:space="preserve"> </w:t>
+      </w:r>
+      <w:r>
+        <w:rPr>
+          <w:iCs/>
+          <w:i/>
+        </w:rPr>
+        <w:t xml:space="preserve">International Institute for Applied Systems Analysis</w:t>
+      </w:r>
+      <w:r>
+        <w:t xml:space="preserve">, Oral presentation. Laxenburg, Austria, 2018</w:t>
       </w:r>
     </w:p>
     <w:p>
@@ -2489,20 +2341,20 @@
         <w:t xml:space="preserve">Burnett, J.L.</w:t>
       </w:r>
       <w:r>
-        <w:t xml:space="preserve">, B. Fath, A. Rodenkova. Advances in ecological regime shift detection,</w:t>
-      </w:r>
-      <w:r>
-        <w:t xml:space="preserve"> </w:t>
-      </w:r>
-      <w:r>
-        <w:rPr>
-          <w:iCs/>
-          <w:i/>
-        </w:rPr>
-        <w:t xml:space="preserve">International Institute for Applied Systems Analysis</w:t>
-      </w:r>
-      <w:r>
-        <w:t xml:space="preserve">, Oral presentation. Laxenburg, Austria, 2018</w:t>
+        <w:t xml:space="preserve">, N.B. Price, A.J. Tyre, T.J. Hefley, C.R. Allen, T. A. Eason, D.G. Angeler,and D. Twidwell. Community velocity as a regime shift detection method.</w:t>
+      </w:r>
+      <w:r>
+        <w:t xml:space="preserve"> </w:t>
+      </w:r>
+      <w:r>
+        <w:rPr>
+          <w:iCs/>
+          <w:i/>
+        </w:rPr>
+        <w:t xml:space="preserve">Great Plains Grassland Summit</w:t>
+      </w:r>
+      <w:r>
+        <w:t xml:space="preserve">, Poster presentation. Denver, Colorado, 2018</w:t>
       </w:r>
     </w:p>
     <w:p>
@@ -2521,20 +2373,20 @@
         <w:t xml:space="preserve">Burnett, J.L.</w:t>
       </w:r>
       <w:r>
-        <w:t xml:space="preserve">, N.B. Price, A.J. Tyre, T.J. Hefley, C.R. Allen, T. A. Eason, D.G. Angeler,and D. Twidwell. Community velocity as a regime shift detection method.</w:t>
-      </w:r>
-      <w:r>
-        <w:t xml:space="preserve"> </w:t>
-      </w:r>
-      <w:r>
-        <w:rPr>
-          <w:iCs/>
-          <w:i/>
-        </w:rPr>
-        <w:t xml:space="preserve">Great Plains Grassland Summit</w:t>
-      </w:r>
-      <w:r>
-        <w:t xml:space="preserve">, Poster presentation. Denver, Colorado, 2018</w:t>
+        <w:t xml:space="preserve">, L. Wszola, N. Mirochnitchenko, E. Stuber, M. Bomberger Brown, and J.P. Carroll. Gray partridge distribution in North America: Changing landscapes and environment for an introduced species. 33</w:t>
+      </w:r>
+      <w:r>
+        <w:rPr>
+          <w:iCs/>
+          <w:i/>
+        </w:rPr>
+        <w:t xml:space="preserve">rd</w:t>
+      </w:r>
+      <w:r>
+        <w:t xml:space="preserve"> </w:t>
+      </w:r>
+      <w:r>
+        <w:t xml:space="preserve">International Congress of the International Union of Game Biologists (IUGB), Oral presentation delivered by JPC, Montpellier, France, 2017</w:t>
       </w:r>
     </w:p>
     <w:p>
@@ -2553,20 +2405,20 @@
         <w:t xml:space="preserve">Burnett, J.L.</w:t>
       </w:r>
       <w:r>
-        <w:t xml:space="preserve">, L. Wszola, N. Mirochnitchenko, E. Stuber, M. Bomberger Brown, and J.P. Carroll. Gray partridge distribution in North America: Changing landscapes and environment for an introduced species. 33</w:t>
-      </w:r>
-      <w:r>
-        <w:rPr>
-          <w:iCs/>
-          <w:i/>
-        </w:rPr>
-        <w:t xml:space="preserve">rd</w:t>
-      </w:r>
-      <w:r>
-        <w:t xml:space="preserve"> </w:t>
-      </w:r>
-      <w:r>
-        <w:t xml:space="preserve">International Congress of the International Union of Game Biologists (IUGB), Oral presentation delivered by JPC, Montpellier, France, 2017</w:t>
+        <w:t xml:space="preserve">, N.B. Price, A.J. Tyre, T.J. Hefley, C.R. Allen, T. A. Eason, D.G. Angeler, and D. Twidwell. System trajectory and Fisher information as early-warning indicators of ecological regime shifts.</w:t>
+      </w:r>
+      <w:r>
+        <w:t xml:space="preserve"> </w:t>
+      </w:r>
+      <w:r>
+        <w:rPr>
+          <w:iCs/>
+          <w:i/>
+        </w:rPr>
+        <w:t xml:space="preserve">Resilience 2017: Resilience Frontiers for Global Sustainability</w:t>
+      </w:r>
+      <w:r>
+        <w:t xml:space="preserve">, Poster presentation. Stockholm, Sweden, 2017</w:t>
       </w:r>
     </w:p>
     <w:p>
@@ -2585,20 +2437,20 @@
         <w:t xml:space="preserve">Burnett, J.L.</w:t>
       </w:r>
       <w:r>
-        <w:t xml:space="preserve">, N.B. Price, A.J. Tyre, T.J. Hefley, C.R. Allen, T. A. Eason, D.G. Angeler, and D. Twidwell. System trajectory and Fisher information as early-warning indicators of ecological regime shifts.</w:t>
-      </w:r>
-      <w:r>
-        <w:t xml:space="preserve"> </w:t>
-      </w:r>
-      <w:r>
-        <w:rPr>
-          <w:iCs/>
-          <w:i/>
-        </w:rPr>
-        <w:t xml:space="preserve">Resilience 2017: Resilience Frontiers for Global Sustainability</w:t>
-      </w:r>
-      <w:r>
-        <w:t xml:space="preserve">, Poster presentation. Stockholm, Sweden, 2017</w:t>
+        <w:t xml:space="preserve">, N.B. Price, A.J. Tyre, T.J. Hefley, C.R. Allen, T. A. Eason, D.G. Angeler,and D. Twidwell. System trajectory and Fisher information as early-warning indicators of ecological regime shifts.</w:t>
+      </w:r>
+      <w:r>
+        <w:t xml:space="preserve"> </w:t>
+      </w:r>
+      <w:r>
+        <w:rPr>
+          <w:iCs/>
+          <w:i/>
+        </w:rPr>
+        <w:t xml:space="preserve">Ecological Society of America</w:t>
+      </w:r>
+      <w:r>
+        <w:t xml:space="preserve">, Poster presentation. Portland, OR, 2017</w:t>
       </w:r>
     </w:p>
     <w:p>
@@ -2617,20 +2469,20 @@
         <w:t xml:space="preserve">Burnett, J.L.</w:t>
       </w:r>
       <w:r>
-        <w:t xml:space="preserve">, N.B. Price, A.J. Tyre, T.J. Hefley, C.R. Allen, T. A. Eason, D.G. Angeler,and D. Twidwell. System trajectory and Fisher information as early-warning indicators of ecological regime shifts.</w:t>
-      </w:r>
-      <w:r>
-        <w:t xml:space="preserve"> </w:t>
-      </w:r>
-      <w:r>
-        <w:rPr>
-          <w:iCs/>
-          <w:i/>
-        </w:rPr>
-        <w:t xml:space="preserve">Ecological Society of America</w:t>
-      </w:r>
-      <w:r>
-        <w:t xml:space="preserve">, Poster presentation. Portland, OR, 2017</w:t>
+        <w:t xml:space="preserve">, Roberts, C.P., Allen, C.R., Angeler, D.G., Twidwell, D., and Tyre, A.J. Ecological Regime Shifts in the Central Great Plains.</w:t>
+      </w:r>
+      <w:r>
+        <w:t xml:space="preserve"> </w:t>
+      </w:r>
+      <w:r>
+        <w:rPr>
+          <w:iCs/>
+          <w:i/>
+        </w:rPr>
+        <w:t xml:space="preserve">Great Plains Symposium</w:t>
+      </w:r>
+      <w:r>
+        <w:t xml:space="preserve">, Oral presentation. Nebraska Innovation Campus, Lincoln, NE, 2017</w:t>
       </w:r>
     </w:p>
     <w:p>
@@ -2649,20 +2501,20 @@
         <w:t xml:space="preserve">Burnett, J.L.</w:t>
       </w:r>
       <w:r>
-        <w:t xml:space="preserve">, Roberts, C.P., Allen, C.R., Angeler, D.G., Twidwell, D., and Tyre, A.J. Ecological Regime Shifts in the Central Great Plains.</w:t>
-      </w:r>
-      <w:r>
-        <w:t xml:space="preserve"> </w:t>
-      </w:r>
-      <w:r>
-        <w:rPr>
-          <w:iCs/>
-          <w:i/>
-        </w:rPr>
-        <w:t xml:space="preserve">Great Plains Symposium</w:t>
-      </w:r>
-      <w:r>
-        <w:t xml:space="preserve">, Oral presentation. Nebraska Innovation Campus, Lincoln, NE, 2017</w:t>
+        <w:t xml:space="preserve">, Roberts, C.P., Allen, C.R., Angeler, D.G., Twidwell, D., and Tyre, A.J. Using Big Data to Detect Regime Shifts in Space and Time.</w:t>
+      </w:r>
+      <w:r>
+        <w:t xml:space="preserve"> </w:t>
+      </w:r>
+      <w:r>
+        <w:rPr>
+          <w:iCs/>
+          <w:i/>
+        </w:rPr>
+        <w:t xml:space="preserve">North American Ornithological Conference VI</w:t>
+      </w:r>
+      <w:r>
+        <w:t xml:space="preserve">, Poster presentation. Washington, D.C., 2016</w:t>
       </w:r>
     </w:p>
     <w:p>
@@ -2681,20 +2533,20 @@
         <w:t xml:space="preserve">Burnett, J.L.</w:t>
       </w:r>
       <w:r>
-        <w:t xml:space="preserve">, Roberts, C.P., Allen, C.R., Angeler, D.G., Twidwell, D., and Tyre, A.J. Using Big Data to Detect Regime Shifts in Space and Time.</w:t>
-      </w:r>
-      <w:r>
-        <w:t xml:space="preserve"> </w:t>
-      </w:r>
-      <w:r>
-        <w:rPr>
-          <w:iCs/>
-          <w:i/>
-        </w:rPr>
-        <w:t xml:space="preserve">North American Ornithological Conference VI</w:t>
-      </w:r>
-      <w:r>
-        <w:t xml:space="preserve">, Poster presentation. Washington, D.C., 2016</w:t>
+        <w:t xml:space="preserve">, Moulton, M. P., Sieving, K.E., Avery, M., and Robinson, S.K. Are House Sparrow declines a byproduct of urban greening?</w:t>
+      </w:r>
+      <w:r>
+        <w:t xml:space="preserve"> </w:t>
+      </w:r>
+      <w:r>
+        <w:rPr>
+          <w:iCs/>
+          <w:i/>
+        </w:rPr>
+        <w:t xml:space="preserve">Southeastern Ecology and Evolution Conference</w:t>
+      </w:r>
+      <w:r>
+        <w:t xml:space="preserve">, Oral presentation. University of Georgia, Athens, GA, 2015</w:t>
       </w:r>
     </w:p>
     <w:p>
@@ -2713,20 +2565,20 @@
         <w:t xml:space="preserve">Burnett, J.L.</w:t>
       </w:r>
       <w:r>
-        <w:t xml:space="preserve">, Moulton, M. P., Sieving, K.E., Avery, M., and Robinson, S.K. Are House Sparrow declines a byproduct of urban greening?</w:t>
-      </w:r>
-      <w:r>
-        <w:t xml:space="preserve"> </w:t>
-      </w:r>
-      <w:r>
-        <w:rPr>
-          <w:iCs/>
-          <w:i/>
-        </w:rPr>
-        <w:t xml:space="preserve">Southeastern Ecology and Evolution Conference</w:t>
-      </w:r>
-      <w:r>
-        <w:t xml:space="preserve">, Oral presentation. University of Georgia, Athens, GA, 2015</w:t>
+        <w:t xml:space="preserve">, Moulton, M. P., Sieving, K.E., Avery, M.L., and Robinson, S.K. Are House Sparrow declines a byproduct of urban greening?</w:t>
+      </w:r>
+      <w:r>
+        <w:t xml:space="preserve"> </w:t>
+      </w:r>
+      <w:r>
+        <w:rPr>
+          <w:iCs/>
+          <w:i/>
+        </w:rPr>
+        <w:t xml:space="preserve">American Ornithologists’ Union and Cooper Ornithological Society Annual Meeting</w:t>
+      </w:r>
+      <w:r>
+        <w:t xml:space="preserve">, Poster presentation. Norman, OK, 2015</w:t>
       </w:r>
     </w:p>
     <w:p>
@@ -2745,20 +2597,20 @@
         <w:t xml:space="preserve">Burnett, J.L.</w:t>
       </w:r>
       <w:r>
-        <w:t xml:space="preserve">, Moulton, M. P., Sieving, K.E., Avery, M.L., and Robinson, S.K. Are House Sparrow declines a byproduct of urban greening?</w:t>
-      </w:r>
-      <w:r>
-        <w:t xml:space="preserve"> </w:t>
-      </w:r>
-      <w:r>
-        <w:rPr>
-          <w:iCs/>
-          <w:i/>
-        </w:rPr>
-        <w:t xml:space="preserve">American Ornithologists’ Union and Cooper Ornithological Society Annual Meeting</w:t>
-      </w:r>
-      <w:r>
-        <w:t xml:space="preserve">, Poster presentation. Norman, OK, 2015</w:t>
+        <w:t xml:space="preserve">, Moulton, M.P., and Sieving, K.E. House sparrow: the decline of a once ubiquitous, invasive species.</w:t>
+      </w:r>
+      <w:r>
+        <w:t xml:space="preserve"> </w:t>
+      </w:r>
+      <w:r>
+        <w:rPr>
+          <w:iCs/>
+          <w:i/>
+        </w:rPr>
+        <w:t xml:space="preserve">Florida Chapter of The Wildlife Society Annual Conference</w:t>
+      </w:r>
+      <w:r>
+        <w:t xml:space="preserve">, Poster presentation. Safety Harbor, FL, 2014</w:t>
       </w:r>
     </w:p>
     <w:p>
@@ -2777,20 +2629,20 @@
         <w:t xml:space="preserve">Burnett, J.L.</w:t>
       </w:r>
       <w:r>
-        <w:t xml:space="preserve">, Moulton, M.P., and Sieving, K.E. House sparrow: the decline of a once ubiquitous, invasive species.</w:t>
-      </w:r>
-      <w:r>
-        <w:t xml:space="preserve"> </w:t>
-      </w:r>
-      <w:r>
-        <w:rPr>
-          <w:iCs/>
-          <w:i/>
-        </w:rPr>
-        <w:t xml:space="preserve">Florida Chapter of The Wildlife Society Annual Conference</w:t>
-      </w:r>
-      <w:r>
-        <w:t xml:space="preserve">, Poster presentation. Safety Harbor, FL, 2014</w:t>
+        <w:t xml:space="preserve">, Moulton, M. P., Sieving, K.E., Avery, M.L., and Robinson, S.K. House Sparrow decline and distribution in North Central Florida.</w:t>
+      </w:r>
+      <w:r>
+        <w:t xml:space="preserve"> </w:t>
+      </w:r>
+      <w:r>
+        <w:rPr>
+          <w:iCs/>
+          <w:i/>
+        </w:rPr>
+        <w:t xml:space="preserve">Florida Cooperative Fish and Wildlife Research Unit annual cooperators meeting</w:t>
+      </w:r>
+      <w:r>
+        <w:t xml:space="preserve">, Poster presentation. Gainesville, FL, 2014</w:t>
       </w:r>
     </w:p>
     <w:p>
@@ -2809,20 +2661,23 @@
         <w:t xml:space="preserve">Burnett, J.L.</w:t>
       </w:r>
       <w:r>
-        <w:t xml:space="preserve">, Moulton, M. P., Sieving, K.E., Avery, M.L., and Robinson, S.K. House Sparrow decline and distribution in North Central Florida.</w:t>
-      </w:r>
-      <w:r>
-        <w:t xml:space="preserve"> </w:t>
-      </w:r>
-      <w:r>
-        <w:rPr>
-          <w:iCs/>
-          <w:i/>
-        </w:rPr>
-        <w:t xml:space="preserve">Florida Cooperative Fish and Wildlife Research Unit annual cooperators meeting</w:t>
-      </w:r>
-      <w:r>
-        <w:t xml:space="preserve">, Poster presentation. Gainesville, FL, 2014</w:t>
+        <w:t xml:space="preserve"> </w:t>
+      </w:r>
+      <w:r>
+        <w:t xml:space="preserve">and Sieving, K.E. Detecting birds of prey using tufted titmouse distress calls.</w:t>
+      </w:r>
+      <w:r>
+        <w:t xml:space="preserve"> </w:t>
+      </w:r>
+      <w:r>
+        <w:rPr>
+          <w:iCs/>
+          <w:i/>
+        </w:rPr>
+        <w:t xml:space="preserve">USGS Florida Cooperative Fish and Wildlife Research Unit Committee Meeting</w:t>
+      </w:r>
+      <w:r>
+        <w:t xml:space="preserve">, Poster presentation. Gainesville, FL, 2013</w:t>
       </w:r>
     </w:p>
     <w:p>
@@ -2844,20 +2699,20 @@
         <w:t xml:space="preserve"> </w:t>
       </w:r>
       <w:r>
-        <w:t xml:space="preserve">and Sieving, K.E. Detecting birds of prey using tufted titmouse distress calls.</w:t>
-      </w:r>
-      <w:r>
-        <w:t xml:space="preserve"> </w:t>
-      </w:r>
-      <w:r>
-        <w:rPr>
-          <w:iCs/>
-          <w:i/>
-        </w:rPr>
-        <w:t xml:space="preserve">USGS Florida Cooperative Fish and Wildlife Research Unit Committee Meeting</w:t>
-      </w:r>
-      <w:r>
-        <w:t xml:space="preserve">, Poster presentation. Gainesville, FL, 2013</w:t>
+        <w:t xml:space="preserve">and Sieving, K.E. Do actual and perceived risks of small forest birds align?</w:t>
+      </w:r>
+      <w:r>
+        <w:t xml:space="preserve"> </w:t>
+      </w:r>
+      <w:r>
+        <w:rPr>
+          <w:iCs/>
+          <w:i/>
+        </w:rPr>
+        <w:t xml:space="preserve">Florida Ornithological Society Conference, Oral presentation</w:t>
+      </w:r>
+      <w:r>
+        <w:t xml:space="preserve">, St. Petersburg, FL, 2013</w:t>
       </w:r>
     </w:p>
     <w:p>
@@ -2879,41 +2734,6 @@
         <w:t xml:space="preserve"> </w:t>
       </w:r>
       <w:r>
-        <w:t xml:space="preserve">and Sieving, K.E. Do actual and perceived risks of small forest birds align?</w:t>
-      </w:r>
-      <w:r>
-        <w:t xml:space="preserve"> </w:t>
-      </w:r>
-      <w:r>
-        <w:rPr>
-          <w:iCs/>
-          <w:i/>
-        </w:rPr>
-        <w:t xml:space="preserve">Florida Ornithological Society Conference, Oral presentation</w:t>
-      </w:r>
-      <w:r>
-        <w:t xml:space="preserve">, St. Petersburg, FL, 2013</w:t>
-      </w:r>
-    </w:p>
-    <w:p>
-      <w:pPr>
-        <w:numPr>
-          <w:ilvl w:val="0"/>
-          <w:numId w:val="1009"/>
-        </w:numPr>
-        <w:pStyle w:val="Compact"/>
-      </w:pPr>
-      <w:r>
-        <w:rPr>
-          <w:bCs/>
-          <w:b/>
-        </w:rPr>
-        <w:t xml:space="preserve">Burnett, J.L.</w:t>
-      </w:r>
-      <w:r>
-        <w:t xml:space="preserve"> </w:t>
-      </w:r>
-      <w:r>
         <w:t xml:space="preserve">and Sieving, K.E. Perceived predation risks of small forest birds.</w:t>
       </w:r>
       <w:r>
@@ -2933,25 +2753,14 @@
         <w:t xml:space="preserve"> </w:t>
       </w:r>
     </w:p>
-    <w:bookmarkEnd w:id="58"/>
-    <w:bookmarkEnd w:id="59"/>
-    <w:bookmarkStart w:id="60" w:name="X36c85c99ea21fcf9d83a39c39b6f5832f41aa22"/>
+    <w:bookmarkEnd w:id="51"/>
+    <w:bookmarkStart w:id="52" w:name="Xeb22d582d80f2644ec73c432d4db61d1b2c2a78"/>
     <w:p>
       <w:pPr>
         <w:pStyle w:val="Heading2"/>
       </w:pPr>
       <w:r>
-        <w:t xml:space="preserve">Select Conferences, Workshops &amp; Symposia Coordination</w:t>
-      </w:r>
-    </w:p>
-    <w:bookmarkEnd w:id="60"/>
-    <w:bookmarkStart w:id="61" w:name="Xf9b33c6a054472ea9dd7bbbb8a290886aef81f4"/>
-    <w:p>
-      <w:pPr>
-        <w:pStyle w:val="Heading2"/>
-      </w:pPr>
-      <w:r>
-        <w:t xml:space="preserve">Select conferences and workshop organization</w:t>
+        <w:t xml:space="preserve">Conferences, Workshops &amp; Symposia Coordination</w:t>
       </w:r>
     </w:p>
     <w:p>
@@ -2988,6 +2797,34 @@
         <w:pStyle w:val="Compact"/>
       </w:pPr>
       <w:r>
+        <w:t xml:space="preserve">Conservation decision-making with incomplete information, Road to Recovery workshop.</w:t>
+      </w:r>
+      <w:r>
+        <w:t xml:space="preserve"> </w:t>
+      </w:r>
+      <w:r>
+        <w:rPr>
+          <w:iCs/>
+          <w:i/>
+        </w:rPr>
+        <w:t xml:space="preserve">Panel organizer and moderator</w:t>
+      </w:r>
+      <w:r>
+        <w:t xml:space="preserve"> </w:t>
+      </w:r>
+      <w:r>
+        <w:t xml:space="preserve">(&gt;150 attendees), National Conservation Training Center, 2024</w:t>
+      </w:r>
+    </w:p>
+    <w:p>
+      <w:pPr>
+        <w:numPr>
+          <w:ilvl w:val="0"/>
+          <w:numId w:val="1010"/>
+        </w:numPr>
+        <w:pStyle w:val="Compact"/>
+      </w:pPr>
+      <w:r>
         <w:t xml:space="preserve">NASA Biodiversity &amp; Ecological Conservation annual science and applications team meeting (~250 attendees, ~75 sessions).</w:t>
       </w:r>
       <w:r>
@@ -3013,20 +2850,23 @@
         <w:pStyle w:val="Compact"/>
       </w:pPr>
       <w:r>
-        <w:t xml:space="preserve">NASA Ecological Conservation annual retreat.</w:t>
-      </w:r>
-      <w:r>
-        <w:t xml:space="preserve"> </w:t>
-      </w:r>
-      <w:r>
-        <w:rPr>
-          <w:iCs/>
-          <w:i/>
-        </w:rPr>
-        <w:t xml:space="preserve">Workshop co-organizer and moderator</w:t>
-      </w:r>
-      <w:r>
-        <w:t xml:space="preserve">, Kennedy Space Center, 2024.</w:t>
+        <w:t xml:space="preserve">NASA Earth Science Data and Compute workshop.</w:t>
+      </w:r>
+      <w:r>
+        <w:t xml:space="preserve"> </w:t>
+      </w:r>
+      <w:r>
+        <w:rPr>
+          <w:iCs/>
+          <w:i/>
+        </w:rPr>
+        <w:t xml:space="preserve">Workshop organizer and moderator</w:t>
+      </w:r>
+      <w:r>
+        <w:t xml:space="preserve"> </w:t>
+      </w:r>
+      <w:r>
+        <w:t xml:space="preserve">(~75 attendees), College Park, MD, 2023</w:t>
       </w:r>
     </w:p>
     <w:p>
@@ -3038,23 +2878,23 @@
         <w:pStyle w:val="Compact"/>
       </w:pPr>
       <w:r>
-        <w:t xml:space="preserve">NASA Earth Science Data and Compute workshop.</w:t>
-      </w:r>
-      <w:r>
-        <w:t xml:space="preserve"> </w:t>
-      </w:r>
-      <w:r>
-        <w:rPr>
-          <w:iCs/>
-          <w:i/>
-        </w:rPr>
-        <w:t xml:space="preserve">Workshop organizer and moderator</w:t>
-      </w:r>
-      <w:r>
-        <w:t xml:space="preserve"> </w:t>
-      </w:r>
-      <w:r>
-        <w:t xml:space="preserve">(~75 attendees), College Park, MD, 2023</w:t>
+        <w:t xml:space="preserve">NASA Carbon Cycle and Ecosystems Joint Science Workshop.</w:t>
+      </w:r>
+      <w:r>
+        <w:t xml:space="preserve"> </w:t>
+      </w:r>
+      <w:r>
+        <w:rPr>
+          <w:iCs/>
+          <w:i/>
+        </w:rPr>
+        <w:t xml:space="preserve">Conference co-organizer and moderator</w:t>
+      </w:r>
+      <w:r>
+        <w:t xml:space="preserve"> </w:t>
+      </w:r>
+      <w:r>
+        <w:t xml:space="preserve">(~500 attendees), College Park, MD, 2023</w:t>
       </w:r>
     </w:p>
     <w:p>
@@ -3066,23 +2906,29 @@
         <w:pStyle w:val="Compact"/>
       </w:pPr>
       <w:r>
-        <w:t xml:space="preserve">NASA Carbon Cycle and Ecosystems Joint Science Workshop.</w:t>
-      </w:r>
-      <w:r>
-        <w:t xml:space="preserve"> </w:t>
-      </w:r>
-      <w:r>
-        <w:rPr>
-          <w:iCs/>
-          <w:i/>
-        </w:rPr>
-        <w:t xml:space="preserve">Conference co-organizer and moderator</w:t>
-      </w:r>
-      <w:r>
-        <w:t xml:space="preserve"> </w:t>
-      </w:r>
-      <w:r>
-        <w:t xml:space="preserve">(~500 attendees), College Park, MD, 2023</w:t>
+        <w:t xml:space="preserve">Applied Earth Observations Innovation Partnership annual workshop.</w:t>
+      </w:r>
+      <w:r>
+        <w:t xml:space="preserve"> </w:t>
+      </w:r>
+      <w:r>
+        <w:rPr>
+          <w:iCs/>
+          <w:i/>
+        </w:rPr>
+        <w:t xml:space="preserve">Workshop co-organizer</w:t>
+      </w:r>
+      <w:r>
+        <w:t xml:space="preserve"> </w:t>
+      </w:r>
+      <w:r>
+        <w:t xml:space="preserve">(~200 attendees), Salt Lake City, UT, 2023</w:t>
+      </w:r>
+      <w:r>
+        <w:t xml:space="preserve"> </w:t>
+      </w:r>
+      <w:r>
+        <w:t xml:space="preserve">## Select symposia</w:t>
       </w:r>
     </w:p>
     <w:p>
@@ -3094,23 +2940,20 @@
         <w:pStyle w:val="Compact"/>
       </w:pPr>
       <w:r>
-        <w:t xml:space="preserve">Applied Earth Observations Innovation Partnership annual workshop.</w:t>
-      </w:r>
-      <w:r>
-        <w:t xml:space="preserve"> </w:t>
-      </w:r>
-      <w:r>
-        <w:rPr>
-          <w:iCs/>
-          <w:i/>
-        </w:rPr>
-        <w:t xml:space="preserve">Workshop co-organizer</w:t>
-      </w:r>
-      <w:r>
-        <w:t xml:space="preserve"> </w:t>
-      </w:r>
-      <w:r>
-        <w:t xml:space="preserve">(~200 attendees), Salt Lake City, UT, 2023</w:t>
+        <w:t xml:space="preserve">Applied Earth Observations Innovation Partnership monthly webinar series (2023-2024).</w:t>
+      </w:r>
+      <w:r>
+        <w:t xml:space="preserve"> </w:t>
+      </w:r>
+      <w:r>
+        <w:rPr>
+          <w:iCs/>
+          <w:i/>
+        </w:rPr>
+        <w:t xml:space="preserve">Workshop organizer</w:t>
+      </w:r>
+      <w:r>
+        <w:t xml:space="preserve">, Ann Arbor, 2024</w:t>
       </w:r>
     </w:p>
     <w:p>
@@ -3122,66 +2965,6 @@
         <w:pStyle w:val="Compact"/>
       </w:pPr>
       <w:r>
-        <w:t xml:space="preserve">NASA Ecological Conservation annual retreat.</w:t>
-      </w:r>
-      <w:r>
-        <w:t xml:space="preserve"> </w:t>
-      </w:r>
-      <w:r>
-        <w:rPr>
-          <w:iCs/>
-          <w:i/>
-        </w:rPr>
-        <w:t xml:space="preserve">Workshop co-organizer and moderator</w:t>
-      </w:r>
-      <w:r>
-        <w:t xml:space="preserve">, Tampa, FL, 2023.</w:t>
-      </w:r>
-    </w:p>
-    <w:bookmarkEnd w:id="61"/>
-    <w:bookmarkStart w:id="62" w:name="select-symposia-and-workshops"/>
-    <w:p>
-      <w:pPr>
-        <w:pStyle w:val="Heading2"/>
-      </w:pPr>
-      <w:r>
-        <w:t xml:space="preserve">Select symposia and workshops</w:t>
-      </w:r>
-    </w:p>
-    <w:p>
-      <w:pPr>
-        <w:numPr>
-          <w:ilvl w:val="0"/>
-          <w:numId w:val="1011"/>
-        </w:numPr>
-        <w:pStyle w:val="Compact"/>
-      </w:pPr>
-      <w:r>
-        <w:t xml:space="preserve">Applied Earth Observations Innovation Partnership monthly webinar series (2023-2024).</w:t>
-      </w:r>
-      <w:r>
-        <w:t xml:space="preserve"> </w:t>
-      </w:r>
-      <w:r>
-        <w:rPr>
-          <w:iCs/>
-          <w:i/>
-        </w:rPr>
-        <w:t xml:space="preserve">Workshop organizer</w:t>
-      </w:r>
-      <w:r>
-        <w:t xml:space="preserve">, Ann Arbor, 2024</w:t>
-      </w:r>
-    </w:p>
-    <w:p>
-      <w:pPr>
-        <w:numPr>
-          <w:ilvl w:val="0"/>
-          <w:numId w:val="1011"/>
-        </w:numPr>
-        <w:pStyle w:val="Compact"/>
-      </w:pPr>
-      <w:r>
         <w:t xml:space="preserve">Advances in airborne and satellite remote sensing for wildlife ecology and management.</w:t>
       </w:r>
       <w:r>
@@ -3202,7 +2985,7 @@
       <w:pPr>
         <w:numPr>
           <w:ilvl w:val="0"/>
-          <w:numId w:val="1011"/>
+          <w:numId w:val="1010"/>
         </w:numPr>
         <w:pStyle w:val="Compact"/>
       </w:pPr>
@@ -3227,7 +3010,7 @@
       <w:pPr>
         <w:numPr>
           <w:ilvl w:val="0"/>
-          <w:numId w:val="1011"/>
+          <w:numId w:val="1010"/>
         </w:numPr>
         <w:pStyle w:val="Compact"/>
       </w:pPr>
@@ -3252,7 +3035,7 @@
       <w:pPr>
         <w:numPr>
           <w:ilvl w:val="0"/>
-          <w:numId w:val="1011"/>
+          <w:numId w:val="1010"/>
         </w:numPr>
         <w:pStyle w:val="Compact"/>
       </w:pPr>
@@ -3273,89 +3056,7 @@
         <w:t xml:space="preserve">, North American Ornithological Conference V, 2016</w:t>
       </w:r>
     </w:p>
-    <w:bookmarkEnd w:id="62"/>
-    <w:bookmarkStart w:id="63" w:name="personal-interests"/>
-    <w:p>
-      <w:pPr>
-        <w:pStyle w:val="Heading2"/>
-      </w:pPr>
-      <w:r>
-        <w:t xml:space="preserve">Personal Interests</w:t>
-      </w:r>
-    </w:p>
-    <w:p>
-      <w:pPr>
-        <w:numPr>
-          <w:ilvl w:val="0"/>
-          <w:numId w:val="1012"/>
-        </w:numPr>
-        <w:pStyle w:val="Compact"/>
-      </w:pPr>
-      <w:r>
-        <w:t xml:space="preserve">Enjoys competitive sports including volleyball and disc golf</w:t>
-      </w:r>
-    </w:p>
-    <w:p>
-      <w:pPr>
-        <w:numPr>
-          <w:ilvl w:val="0"/>
-          <w:numId w:val="1012"/>
-        </w:numPr>
-        <w:pStyle w:val="Compact"/>
-      </w:pPr>
-      <w:r>
-        <w:t xml:space="preserve">Known to bring elaborate bakes to work for office events</w:t>
-      </w:r>
-    </w:p>
-    <w:p>
-      <w:pPr>
-        <w:numPr>
-          <w:ilvl w:val="0"/>
-          <w:numId w:val="1012"/>
-        </w:numPr>
-        <w:pStyle w:val="Compact"/>
-      </w:pPr>
-      <w:r>
-        <w:t xml:space="preserve">Recreational baker who often shares new creations with co-workers and friends</w:t>
-      </w:r>
-    </w:p>
-    <w:p>
-      <w:pPr>
-        <w:numPr>
-          <w:ilvl w:val="0"/>
-          <w:numId w:val="1012"/>
-        </w:numPr>
-        <w:pStyle w:val="Compact"/>
-      </w:pPr>
-      <w:r>
-        <w:t xml:space="preserve">Likes to play card, board, word, and video games</w:t>
-      </w:r>
-    </w:p>
-    <w:p>
-      <w:pPr>
-        <w:numPr>
-          <w:ilvl w:val="0"/>
-          <w:numId w:val="1012"/>
-        </w:numPr>
-        <w:pStyle w:val="Compact"/>
-      </w:pPr>
-      <w:r>
-        <w:t xml:space="preserve">Volunteers as a mentor with science diversity initiatives including Disabled in STEM, Letters to a Pre-scientist, and Skype a Scientist</w:t>
-      </w:r>
-    </w:p>
-    <w:p>
-      <w:pPr>
-        <w:numPr>
-          <w:ilvl w:val="0"/>
-          <w:numId w:val="1012"/>
-        </w:numPr>
-        <w:pStyle w:val="Compact"/>
-      </w:pPr>
-      <w:r>
-        <w:t xml:space="preserve">Enjoys casually biking around town, especially when the destination is a coffee shop, library or thrift store</w:t>
-      </w:r>
-    </w:p>
-    <w:bookmarkEnd w:id="63"/>
+    <w:bookmarkEnd w:id="52"/>
     <w:sectPr/>
   </w:body>
 </w:document>
@@ -3648,34 +3349,7 @@
     <w:abstractNumId w:val="991"/>
   </w:num>
   <w:num w:numId="1008">
-    <w:abstractNumId w:val="99411"/>
-    <w:lvlOverride w:ilvl="0">
-      <w:startOverride w:val="1"/>
-    </w:lvlOverride>
-    <w:lvlOverride w:ilvl="1">
-      <w:startOverride w:val="1"/>
-    </w:lvlOverride>
-    <w:lvlOverride w:ilvl="2">
-      <w:startOverride w:val="1"/>
-    </w:lvlOverride>
-    <w:lvlOverride w:ilvl="3">
-      <w:startOverride w:val="1"/>
-    </w:lvlOverride>
-    <w:lvlOverride w:ilvl="4">
-      <w:startOverride w:val="1"/>
-    </w:lvlOverride>
-    <w:lvlOverride w:ilvl="5">
-      <w:startOverride w:val="1"/>
-    </w:lvlOverride>
-    <w:lvlOverride w:ilvl="6">
-      <w:startOverride w:val="1"/>
-    </w:lvlOverride>
-    <w:lvlOverride w:ilvl="7">
-      <w:startOverride w:val="1"/>
-    </w:lvlOverride>
-    <w:lvlOverride w:ilvl="8">
-      <w:startOverride w:val="1"/>
-    </w:lvlOverride>
+    <w:abstractNumId w:val="991"/>
   </w:num>
   <w:num w:numId="1009">
     <w:abstractNumId w:val="99411"/>
@@ -3736,39 +3410,6 @@
     <w:lvlOverride w:ilvl="8">
       <w:startOverride w:val="1"/>
     </w:lvlOverride>
-  </w:num>
-  <w:num w:numId="1011">
-    <w:abstractNumId w:val="99411"/>
-    <w:lvlOverride w:ilvl="0">
-      <w:startOverride w:val="1"/>
-    </w:lvlOverride>
-    <w:lvlOverride w:ilvl="1">
-      <w:startOverride w:val="1"/>
-    </w:lvlOverride>
-    <w:lvlOverride w:ilvl="2">
-      <w:startOverride w:val="1"/>
-    </w:lvlOverride>
-    <w:lvlOverride w:ilvl="3">
-      <w:startOverride w:val="1"/>
-    </w:lvlOverride>
-    <w:lvlOverride w:ilvl="4">
-      <w:startOverride w:val="1"/>
-    </w:lvlOverride>
-    <w:lvlOverride w:ilvl="5">
-      <w:startOverride w:val="1"/>
-    </w:lvlOverride>
-    <w:lvlOverride w:ilvl="6">
-      <w:startOverride w:val="1"/>
-    </w:lvlOverride>
-    <w:lvlOverride w:ilvl="7">
-      <w:startOverride w:val="1"/>
-    </w:lvlOverride>
-    <w:lvlOverride w:ilvl="8">
-      <w:startOverride w:val="1"/>
-    </w:lvlOverride>
-  </w:num>
-  <w:num w:numId="1012">
-    <w:abstractNumId w:val="991"/>
   </w:num>
 </w:numbering>
 </file>

</xml_diff>